<commit_message>
docx: Changed title color and add very important feature
</commit_message>
<xml_diff>
--- a/Tendentsii_na_rynke_truda (3).docx
+++ b/Tendentsii_na_rynke_truda (3).docx
@@ -1,12 +1,46 @@
 
 <file path=word/document.xml><?xml version="1.0" encoding="utf-8"?>
-<w:document xmlns:wpc="http://schemas.microsoft.com/office/word/2010/wordprocessingCanvas" xmlns:cx="http://schemas.microsoft.com/office/drawing/2014/chartex" xmlns:cx1="http://schemas.microsoft.com/office/drawing/2015/9/8/chartex" xmlns:cx2="http://schemas.microsoft.com/office/drawing/2015/10/21/chartex" xmlns:cx3="http://schemas.microsoft.com/office/drawing/2016/5/9/chartex" xmlns:cx4="http://schemas.microsoft.com/office/drawing/2016/5/10/chartex" xmlns:cx5="http://schemas.microsoft.com/office/drawing/2016/5/11/chartex" xmlns:cx6="http://schemas.microsoft.com/office/drawing/2016/5/12/chartex" xmlns:cx7="http://schemas.microsoft.com/office/drawing/2016/5/13/chartex" xmlns:cx8="http://schemas.microsoft.com/office/drawing/2016/5/14/chartex" xmlns:mc="http://schemas.openxmlformats.org/markup-compatibility/2006" xmlns:aink="http://schemas.microsoft.com/office/drawing/2016/ink" xmlns:am3d="http://schemas.microsoft.com/office/drawing/2017/model3d" xmlns:o="urn:schemas-microsoft-com:office:office" xmlns:r="http://schemas.openxmlformats.org/officeDocument/2006/relationships" xmlns:m="http://schemas.openxmlformats.org/officeDocument/2006/math" xmlns:v="urn:schemas-microsoft-com:vml" xmlns:wp14="http://schemas.microsoft.com/office/word/2010/wordprocessingDrawing" xmlns:wp="http://schemas.openxmlformats.org/drawingml/2006/wordprocessingDrawing" xmlns:w10="urn:schemas-microsoft-com:office:word" xmlns:w="http://schemas.openxmlformats.org/wordprocessingml/2006/main" xmlns:w14="http://schemas.microsoft.com/office/word/2010/wordml" xmlns:w15="http://schemas.microsoft.com/office/word/2012/wordml" xmlns:w16cid="http://schemas.microsoft.com/office/word/2016/wordml/cid" xmlns:w16se="http://schemas.microsoft.com/office/word/2015/wordml/symex" xmlns:wpg="http://schemas.microsoft.com/office/word/2010/wordprocessingGroup" xmlns:wpi="http://schemas.microsoft.com/office/word/2010/wordprocessingInk" xmlns:wne="http://schemas.microsoft.com/office/word/2006/wordml" xmlns:wps="http://schemas.microsoft.com/office/word/2010/wordprocessingShape" mc:Ignorable="w14 w15 w16se w16cid wp14">
+<w:document xmlns:wpc="http://schemas.microsoft.com/office/word/2010/wordprocessingCanvas" xmlns:mc="http://schemas.openxmlformats.org/markup-compatibility/2006" xmlns:o="urn:schemas-microsoft-com:office:office" xmlns:r="http://schemas.openxmlformats.org/officeDocument/2006/relationships" xmlns:m="http://schemas.openxmlformats.org/officeDocument/2006/math" xmlns:v="urn:schemas-microsoft-com:vml" xmlns:wp14="http://schemas.microsoft.com/office/word/2010/wordprocessingDrawing" xmlns:wp="http://schemas.openxmlformats.org/drawingml/2006/wordprocessingDrawing" xmlns:w="http://schemas.openxmlformats.org/wordprocessingml/2006/main" xmlns:w14="http://schemas.microsoft.com/office/word/2010/wordml" xmlns:w10="urn:schemas-microsoft-com:office:word" xmlns:w15="http://schemas.microsoft.com/office/word/2012/wordml" xmlns:wpg="http://schemas.microsoft.com/office/word/2010/wordprocessingGroup" xmlns:wpi="http://schemas.microsoft.com/office/word/2010/wordprocessingInk" xmlns:wne="http://schemas.microsoft.com/office/word/2006/wordml" xmlns:wps="http://schemas.microsoft.com/office/word/2010/wordprocessingShape" xmlns:wpsCustomData="http://www.wps.cn/officeDocument/2013/wpsCustomData" mc:Ignorable="w14 w15 wp14">
   <w:body>
     <w:p>
+      <w:pPr>
+        <w:rPr>
+          <w:rFonts w:hint="default"/>
+          <w:color w:val="0000FF"/>
+          <w:lang w:val="ru-RU"/>
+        </w:rPr>
+      </w:pPr>
+      <w:r>
+        <w:rPr>
+          <w:color w:val="0000FF"/>
+        </w:rPr>
+        <w:t>Тенденции на рынке труда</w:t>
+      </w:r>
+      <w:r>
+        <w:rPr>
+          <w:rFonts w:hint="default"/>
+          <w:b/>
+          <w:bCs/>
+          <w:i/>
+          <w:iCs/>
+          <w:color w:val="FF0000"/>
+          <w:lang w:val="en-US"/>
+        </w:rPr>
+        <w:t xml:space="preserve"> ( </w:t>
+      </w:r>
+      <w:r>
+        <w:rPr>
+          <w:rFonts w:hint="default"/>
+          <w:b/>
+          <w:bCs/>
+          <w:i/>
+          <w:iCs/>
+          <w:color w:val="FF0000"/>
+          <w:lang w:val="ru-RU"/>
+        </w:rPr>
+        <w:t>а сколько в них дивизий? )</w:t>
+      </w:r>
       <w:bookmarkStart w:id="0" w:name="_GoBack"/>
-      <w:r>
-        <w:t>Тенденции на рынке труда</w:t>
-      </w:r>
       <w:bookmarkEnd w:id="0"/>
     </w:p>
     <w:p>
@@ -16,13 +50,7 @@
     </w:p>
     <w:p>
       <w:r>
-        <w:t xml:space="preserve"> По данным обследования населения по проблемам занятости, в I квартале 2012г. численность экономически активного населения в возрасте </w:t>
-      </w:r>
-      <w:r>
-        <w:t>15</w:t>
-      </w:r>
-      <w:r>
-        <w:t>-72 лет (занятые + безработные) составила 74,8 млн.человек. Уровень экономической активности населения в возрасте 15-72 лет (отношение численности экономически активного населения к общей численности населения данной возрастной группы) составил 67,4%.</w:t>
+        <w:t> По данным обследования населения по проблемам занятости, в I квартале 2012г. численность экономически активного населения в возрасте 15-72 лет (занятые + безработные) составила 74,8 млн.человек. Уровень экономической активности населения в возрасте 15-72 лет (отношение численности экономически активного населения к общей численности населения данной возрастной группы) составил 67,4%.</w:t>
       </w:r>
     </w:p>
     <w:p>
@@ -33,11 +61,10 @@
     <w:p>
       <w:r>
         <w:rPr>
-          <w:noProof/>
           <w:lang w:eastAsia="ru-RU"/>
         </w:rPr>
         <w:drawing>
-          <wp:inline distT="0" distB="0" distL="0" distR="0" wp14:anchorId="799EEB1C" wp14:editId="7D387B87">
+          <wp:inline distT="0" distB="0" distL="0" distR="0">
             <wp:extent cx="3971925" cy="2343150"/>
             <wp:effectExtent l="0" t="0" r="0" b="0"/>
             <wp:docPr id="1" name="Рисунок 182" descr="http://www.gks.ru/bgd/regl/B12_04/IssWWW.exe/Stg/d03/Image3604.gif"/>
@@ -48,13 +75,13 @@
               <a:graphicData uri="http://schemas.openxmlformats.org/drawingml/2006/picture">
                 <pic:pic xmlns:pic="http://schemas.openxmlformats.org/drawingml/2006/picture">
                   <pic:nvPicPr>
-                    <pic:cNvPr id="0" name="Рисунок 182" descr="http://www.gks.ru/bgd/regl/B12_04/IssWWW.exe/Stg/d03/Image3604.gif"/>
+                    <pic:cNvPr id="1" name="Рисунок 182" descr="http://www.gks.ru/bgd/regl/B12_04/IssWWW.exe/Stg/d03/Image3604.gif"/>
                     <pic:cNvPicPr>
                       <a:picLocks noChangeAspect="1" noChangeArrowheads="1"/>
                     </pic:cNvPicPr>
                   </pic:nvPicPr>
                   <pic:blipFill>
-                    <a:blip r:embed="rId4">
+                    <a:blip r:embed="rId6">
                       <a:extLst>
                         <a:ext uri="{28A0092B-C50C-407E-A947-70E740481C1C}">
                           <a14:useLocalDpi xmlns:a14="http://schemas.microsoft.com/office/drawing/2010/main" val="0"/>
@@ -66,7 +93,7 @@
                       <a:fillRect/>
                     </a:stretch>
                   </pic:blipFill>
-                  <pic:spPr bwMode="auto">
+                  <pic:spPr>
                     <a:xfrm>
                       <a:off x="0" y="0"/>
                       <a:ext cx="3971925" cy="2343150"/>
@@ -103,13 +130,7 @@
     </w:p>
     <w:p>
       <w:r>
-        <w:t>В январе 2012г. уровень безработицы среди мужчин составил 6,9% и был на 0,7 процентного пункта выше уровня безработицы среди женщин</w:t>
-      </w:r>
-      <w:r>
-        <w:t xml:space="preserve"> </w:t>
-      </w:r>
-      <w:r>
-        <w:t>1) (6,2%).</w:t>
+        <w:t>В январе 2012г. уровень безработицы среди мужчин составил 6,9% и был на 0,7 процентного пункта выше уровня безработицы среди женщин 1) (6,2%).</w:t>
       </w:r>
     </w:p>
     <w:p>
@@ -117,19 +138,19 @@
         <w:t>____________________</w:t>
       </w:r>
       <w:r>
-        <w:br/>
+        <w:br w:type="textWrapping"/>
+      </w:r>
+      <w:r>
         <w:t>1) Отношение численности безработных женщин (мужчин) к численности экономически активного женского (мужского) населения.</w:t>
       </w:r>
     </w:p>
     <w:p>
       <w:r>
         <w:rPr>
-          <w:noProof/>
           <w:lang w:eastAsia="ru-RU"/>
         </w:rPr>
-        <w:lastRenderedPageBreak/>
         <w:drawing>
-          <wp:inline distT="0" distB="0" distL="0" distR="0" wp14:anchorId="60AE78DF" wp14:editId="0DB7B2BE">
+          <wp:inline distT="0" distB="0" distL="0" distR="0">
             <wp:extent cx="3590925" cy="2714625"/>
             <wp:effectExtent l="0" t="0" r="0" b="0"/>
             <wp:docPr id="2" name="Рисунок 187" descr="http://www.gks.ru/bgd/regl/B12_04/IssWWW.exe/Stg/d03/Image3609.gif"/>
@@ -140,13 +161,13 @@
               <a:graphicData uri="http://schemas.openxmlformats.org/drawingml/2006/picture">
                 <pic:pic xmlns:pic="http://schemas.openxmlformats.org/drawingml/2006/picture">
                   <pic:nvPicPr>
-                    <pic:cNvPr id="0" name="Рисунок 187" descr="http://www.gks.ru/bgd/regl/B12_04/IssWWW.exe/Stg/d03/Image3609.gif"/>
+                    <pic:cNvPr id="2" name="Рисунок 187" descr="http://www.gks.ru/bgd/regl/B12_04/IssWWW.exe/Stg/d03/Image3609.gif"/>
                     <pic:cNvPicPr>
                       <a:picLocks noChangeAspect="1" noChangeArrowheads="1"/>
                     </pic:cNvPicPr>
                   </pic:nvPicPr>
                   <pic:blipFill>
-                    <a:blip r:embed="rId5">
+                    <a:blip r:embed="rId7">
                       <a:extLst>
                         <a:ext uri="{28A0092B-C50C-407E-A947-70E740481C1C}">
                           <a14:useLocalDpi xmlns:a14="http://schemas.microsoft.com/office/drawing/2010/main" val="0"/>
@@ -158,7 +179,7 @@
                       <a:fillRect/>
                     </a:stretch>
                   </pic:blipFill>
-                  <pic:spPr bwMode="auto">
+                  <pic:spPr>
                     <a:xfrm>
                       <a:off x="0" y="0"/>
                       <a:ext cx="3590925" cy="2714625"/>
@@ -211,12 +232,10 @@
     <w:p>
       <w:r>
         <w:rPr>
-          <w:noProof/>
           <w:lang w:eastAsia="ru-RU"/>
         </w:rPr>
-        <w:lastRenderedPageBreak/>
         <w:drawing>
-          <wp:inline distT="0" distB="0" distL="0" distR="0" wp14:anchorId="205FEBD7" wp14:editId="1DDDC40F">
+          <wp:inline distT="0" distB="0" distL="0" distR="0">
             <wp:extent cx="2981325" cy="2276475"/>
             <wp:effectExtent l="0" t="0" r="0" b="0"/>
             <wp:docPr id="3" name="Рисунок 194" descr="http://www.gks.ru/bgd/regl/B12_04/IssWWW.exe/Stg/d03/Image3616.gif"/>
@@ -227,13 +246,13 @@
               <a:graphicData uri="http://schemas.openxmlformats.org/drawingml/2006/picture">
                 <pic:pic xmlns:pic="http://schemas.openxmlformats.org/drawingml/2006/picture">
                   <pic:nvPicPr>
-                    <pic:cNvPr id="0" name="Рисунок 194" descr="http://www.gks.ru/bgd/regl/B12_04/IssWWW.exe/Stg/d03/Image3616.gif"/>
+                    <pic:cNvPr id="3" name="Рисунок 194" descr="http://www.gks.ru/bgd/regl/B12_04/IssWWW.exe/Stg/d03/Image3616.gif"/>
                     <pic:cNvPicPr>
                       <a:picLocks noChangeAspect="1" noChangeArrowheads="1"/>
                     </pic:cNvPicPr>
                   </pic:nvPicPr>
                   <pic:blipFill>
-                    <a:blip r:embed="rId6">
+                    <a:blip r:embed="rId8">
                       <a:extLst>
                         <a:ext uri="{28A0092B-C50C-407E-A947-70E740481C1C}">
                           <a14:useLocalDpi xmlns:a14="http://schemas.microsoft.com/office/drawing/2010/main" val="0"/>
@@ -245,7 +264,7 @@
                       <a:fillRect/>
                     </a:stretch>
                   </pic:blipFill>
-                  <pic:spPr bwMode="auto">
+                  <pic:spPr>
                     <a:xfrm>
                       <a:off x="0" y="0"/>
                       <a:ext cx="2981325" cy="2276475"/>
@@ -267,19 +286,7 @@
     </w:p>
     <w:p>
       <w:r>
-        <w:t>Статистические данные показывают, что чем выше уровень образования, тем выше уровень занятости и ниже безработица. В 2011г. уровень занятости среди населения с высшим профессиональным образованием</w:t>
-      </w:r>
-      <w:r>
-        <w:t xml:space="preserve"> </w:t>
-      </w:r>
-      <w:r>
-        <w:t>1) составил 81,5%, уровень безработицы</w:t>
-      </w:r>
-      <w:r>
-        <w:t xml:space="preserve"> </w:t>
-      </w:r>
-      <w:r>
-        <w:t>2) - 3,6%, со средним профессиональным образованием соответственно 73,7% и 5,1%, начальным профессиональным образованием - 73,2% и 6,7%.</w:t>
+        <w:t>Статистические данные показывают, что чем выше уровень образования, тем выше уровень занятости и ниже безработица. В 2011г. уровень занятости среди населения с высшим профессиональным образованием 1) составил 81,5%, уровень безработицы 2) - 3,6%, со средним профессиональным образованием соответственно 73,7% и 5,1%, начальным профессиональным образованием - 73,2% и 6,7%.</w:t>
       </w:r>
     </w:p>
     <w:p>
@@ -292,22 +299,25 @@
         <w:t>____________________</w:t>
       </w:r>
       <w:r>
-        <w:br/>
+        <w:br w:type="textWrapping"/>
+      </w:r>
+      <w:r>
         <w:t>1) Отношение численности занятых с высшим профессиональным образованием к общей численности населения с соответствующим уровнем образования. </w:t>
       </w:r>
       <w:r>
-        <w:br/>
+        <w:br w:type="textWrapping"/>
+      </w:r>
+      <w:r>
         <w:t>2) Отношение численности безработных с высшим профессиональным образованием к численности экономически активного населения с соответствующим уровнем образования.</w:t>
       </w:r>
     </w:p>
     <w:p>
       <w:r>
         <w:rPr>
-          <w:noProof/>
           <w:lang w:eastAsia="ru-RU"/>
         </w:rPr>
         <w:drawing>
-          <wp:inline distT="0" distB="0" distL="0" distR="0" wp14:anchorId="1AE74F01" wp14:editId="1233A9EA">
+          <wp:inline distT="0" distB="0" distL="0" distR="0">
             <wp:extent cx="3886200" cy="1981200"/>
             <wp:effectExtent l="0" t="0" r="0" b="0"/>
             <wp:docPr id="4" name="Рисунок 195" descr="http://www.gks.ru/bgd/regl/B12_04/IssWWW.exe/Stg/d03/Image3617.gif"/>
@@ -318,13 +328,13 @@
               <a:graphicData uri="http://schemas.openxmlformats.org/drawingml/2006/picture">
                 <pic:pic xmlns:pic="http://schemas.openxmlformats.org/drawingml/2006/picture">
                   <pic:nvPicPr>
-                    <pic:cNvPr id="0" name="Рисунок 195" descr="http://www.gks.ru/bgd/regl/B12_04/IssWWW.exe/Stg/d03/Image3617.gif"/>
+                    <pic:cNvPr id="4" name="Рисунок 195" descr="http://www.gks.ru/bgd/regl/B12_04/IssWWW.exe/Stg/d03/Image3617.gif"/>
                     <pic:cNvPicPr>
                       <a:picLocks noChangeAspect="1" noChangeArrowheads="1"/>
                     </pic:cNvPicPr>
                   </pic:nvPicPr>
                   <pic:blipFill>
-                    <a:blip r:embed="rId7">
+                    <a:blip r:embed="rId9">
                       <a:extLst>
                         <a:ext uri="{28A0092B-C50C-407E-A947-70E740481C1C}">
                           <a14:useLocalDpi xmlns:a14="http://schemas.microsoft.com/office/drawing/2010/main" val="0"/>
@@ -336,7 +346,7 @@
                       <a:fillRect/>
                     </a:stretch>
                   </pic:blipFill>
-                  <pic:spPr bwMode="auto">
+                  <pic:spPr>
                     <a:xfrm>
                       <a:off x="0" y="0"/>
                       <a:ext cx="3886200" cy="1981200"/>
@@ -363,35 +373,29 @@
     </w:p>
     <w:p>
       <w:r>
-        <w:lastRenderedPageBreak/>
-        <w:t>Таблица 1</w:t>
-      </w:r>
-      <w:r>
-        <w:t xml:space="preserve">. </w:t>
-      </w:r>
-      <w:r>
-        <w:t>Экономическая активность населения в возрасте 15-72 лет , имеющего профессиональное образование, по профессиям и специальностям по диплому</w:t>
-      </w:r>
-      <w:r>
-        <w:t xml:space="preserve"> </w:t>
-      </w:r>
-      <w:r>
-        <w:t>в 2011 году</w:t>
+        <w:t>Таблица 1. Экономическая активность населения в возрасте 15-72 лет , имеющего профессиональное образование, по профессиям и специальностям по диплому в 2011 году</w:t>
       </w:r>
     </w:p>
     <w:tbl>
       <w:tblPr>
+        <w:tblStyle w:val="3"/>
         <w:tblW w:w="11165" w:type="dxa"/>
         <w:jc w:val="center"/>
         <w:tblBorders>
-          <w:top w:val="single" w:sz="4" w:space="0" w:color="auto"/>
-          <w:left w:val="single" w:sz="4" w:space="0" w:color="auto"/>
-          <w:bottom w:val="single" w:sz="4" w:space="0" w:color="auto"/>
-          <w:right w:val="single" w:sz="4" w:space="0" w:color="auto"/>
-          <w:insideH w:val="single" w:sz="4" w:space="0" w:color="auto"/>
-          <w:insideV w:val="single" w:sz="4" w:space="0" w:color="auto"/>
+          <w:top w:val="single" w:color="auto" w:sz="4" w:space="0"/>
+          <w:left w:val="single" w:color="auto" w:sz="4" w:space="0"/>
+          <w:bottom w:val="single" w:color="auto" w:sz="4" w:space="0"/>
+          <w:right w:val="single" w:color="auto" w:sz="4" w:space="0"/>
+          <w:insideH w:val="single" w:color="auto" w:sz="4" w:space="0"/>
+          <w:insideV w:val="single" w:color="auto" w:sz="4" w:space="0"/>
         </w:tblBorders>
-        <w:tblLook w:val="04A0" w:firstRow="1" w:lastRow="0" w:firstColumn="1" w:lastColumn="0" w:noHBand="0" w:noVBand="1"/>
+        <w:tblLayout w:type="autofit"/>
+        <w:tblCellMar>
+          <w:top w:w="0" w:type="dxa"/>
+          <w:left w:w="108" w:type="dxa"/>
+          <w:bottom w:w="0" w:type="dxa"/>
+          <w:right w:w="108" w:type="dxa"/>
+        </w:tblCellMar>
       </w:tblPr>
       <w:tblGrid>
         <w:gridCol w:w="3223"/>
@@ -402,6 +406,22 @@
         <w:gridCol w:w="1515"/>
       </w:tblGrid>
       <w:tr>
+        <w:tblPrEx>
+          <w:tblBorders>
+            <w:top w:val="single" w:color="auto" w:sz="4" w:space="0"/>
+            <w:left w:val="single" w:color="auto" w:sz="4" w:space="0"/>
+            <w:bottom w:val="single" w:color="auto" w:sz="4" w:space="0"/>
+            <w:right w:val="single" w:color="auto" w:sz="4" w:space="0"/>
+            <w:insideH w:val="single" w:color="auto" w:sz="4" w:space="0"/>
+            <w:insideV w:val="single" w:color="auto" w:sz="4" w:space="0"/>
+          </w:tblBorders>
+          <w:tblCellMar>
+            <w:top w:w="0" w:type="dxa"/>
+            <w:left w:w="108" w:type="dxa"/>
+            <w:bottom w:w="0" w:type="dxa"/>
+            <w:right w:w="108" w:type="dxa"/>
+          </w:tblCellMar>
+        </w:tblPrEx>
         <w:trPr>
           <w:jc w:val="center"/>
         </w:trPr>
@@ -409,7 +429,6 @@
           <w:tcPr>
             <w:tcW w:w="1473" w:type="pct"/>
             <w:vMerge w:val="restart"/>
-            <w:hideMark/>
           </w:tcPr>
           <w:p>
             <w:pPr>
@@ -424,7 +443,6 @@
           <w:tcPr>
             <w:tcW w:w="775" w:type="pct"/>
             <w:vMerge w:val="restart"/>
-            <w:hideMark/>
           </w:tcPr>
           <w:p>
             <w:pPr>
@@ -439,7 +457,6 @@
           <w:tcPr>
             <w:tcW w:w="1395" w:type="pct"/>
             <w:gridSpan w:val="2"/>
-            <w:hideMark/>
           </w:tcPr>
           <w:p>
             <w:pPr>
@@ -454,23 +471,18 @@
           <w:tcPr>
             <w:tcW w:w="825" w:type="pct"/>
             <w:vMerge w:val="restart"/>
-            <w:hideMark/>
-          </w:tcPr>
-          <w:p>
-            <w:pPr>
-              <w:spacing w:after="0" w:line="240" w:lineRule="auto"/>
-            </w:pPr>
-            <w:r>
-              <w:t>Уровень заня</w:t>
-            </w:r>
-            <w:r>
-              <w:t>тости</w:t>
-            </w:r>
-            <w:r>
-              <w:t>, </w:t>
-            </w:r>
-            <w:r>
-              <w:br/>
+          </w:tcPr>
+          <w:p>
+            <w:pPr>
+              <w:spacing w:after="0" w:line="240" w:lineRule="auto"/>
+            </w:pPr>
+            <w:r>
+              <w:t>Уровень занятости, </w:t>
+            </w:r>
+            <w:r>
+              <w:br w:type="textWrapping"/>
+            </w:r>
+            <w:r>
               <w:t>%</w:t>
             </w:r>
           </w:p>
@@ -479,38 +491,48 @@
           <w:tcPr>
             <w:tcW w:w="532" w:type="pct"/>
             <w:vMerge w:val="restart"/>
-            <w:hideMark/>
-          </w:tcPr>
-          <w:p>
-            <w:pPr>
-              <w:spacing w:after="0" w:line="240" w:lineRule="auto"/>
-            </w:pPr>
-            <w:r>
-              <w:t>Уровень безра</w:t>
-            </w:r>
-            <w:r>
-              <w:t>ботицы</w:t>
-            </w:r>
-            <w:r>
-              <w:t>,</w:t>
-            </w:r>
-            <w:r>
-              <w:br/>
+          </w:tcPr>
+          <w:p>
+            <w:pPr>
+              <w:spacing w:after="0" w:line="240" w:lineRule="auto"/>
+            </w:pPr>
+            <w:r>
+              <w:t>Уровень безработицы,</w:t>
+            </w:r>
+            <w:r>
+              <w:br w:type="textWrapping"/>
+            </w:r>
+            <w:r>
               <w:t>%</w:t>
             </w:r>
           </w:p>
         </w:tc>
       </w:tr>
       <w:tr>
+        <w:tblPrEx>
+          <w:tblBorders>
+            <w:top w:val="single" w:color="auto" w:sz="4" w:space="0"/>
+            <w:left w:val="single" w:color="auto" w:sz="4" w:space="0"/>
+            <w:bottom w:val="single" w:color="auto" w:sz="4" w:space="0"/>
+            <w:right w:val="single" w:color="auto" w:sz="4" w:space="0"/>
+            <w:insideH w:val="single" w:color="auto" w:sz="4" w:space="0"/>
+            <w:insideV w:val="single" w:color="auto" w:sz="4" w:space="0"/>
+          </w:tblBorders>
+          <w:tblCellMar>
+            <w:top w:w="0" w:type="dxa"/>
+            <w:left w:w="108" w:type="dxa"/>
+            <w:bottom w:w="0" w:type="dxa"/>
+            <w:right w:w="108" w:type="dxa"/>
+          </w:tblCellMar>
+        </w:tblPrEx>
         <w:trPr>
-          <w:trHeight w:val="315"/>
+          <w:trHeight w:val="315" w:hRule="atLeast"/>
           <w:jc w:val="center"/>
         </w:trPr>
         <w:tc>
           <w:tcPr>
             <w:tcW w:w="1473" w:type="pct"/>
-            <w:vMerge/>
-            <w:hideMark/>
+            <w:vMerge w:val="continue"/>
           </w:tcPr>
           <w:p>
             <w:pPr>
@@ -521,8 +543,7 @@
         <w:tc>
           <w:tcPr>
             <w:tcW w:w="775" w:type="pct"/>
-            <w:vMerge/>
-            <w:hideMark/>
+            <w:vMerge w:val="continue"/>
           </w:tcPr>
           <w:p>
             <w:pPr>
@@ -533,7 +554,6 @@
         <w:tc>
           <w:tcPr>
             <w:tcW w:w="618" w:type="pct"/>
-            <w:hideMark/>
           </w:tcPr>
           <w:p>
             <w:pPr>
@@ -547,7 +567,6 @@
         <w:tc>
           <w:tcPr>
             <w:tcW w:w="777" w:type="pct"/>
-            <w:hideMark/>
           </w:tcPr>
           <w:p>
             <w:pPr>
@@ -561,8 +580,7 @@
         <w:tc>
           <w:tcPr>
             <w:tcW w:w="825" w:type="pct"/>
-            <w:vMerge/>
-            <w:hideMark/>
+            <w:vMerge w:val="continue"/>
           </w:tcPr>
           <w:p>
             <w:pPr>
@@ -573,8 +591,7 @@
         <w:tc>
           <w:tcPr>
             <w:tcW w:w="532" w:type="pct"/>
-            <w:vMerge/>
-            <w:hideMark/>
+            <w:vMerge w:val="continue"/>
           </w:tcPr>
           <w:p>
             <w:pPr>
@@ -584,13 +601,28 @@
         </w:tc>
       </w:tr>
       <w:tr>
+        <w:tblPrEx>
+          <w:tblBorders>
+            <w:top w:val="single" w:color="auto" w:sz="4" w:space="0"/>
+            <w:left w:val="single" w:color="auto" w:sz="4" w:space="0"/>
+            <w:bottom w:val="single" w:color="auto" w:sz="4" w:space="0"/>
+            <w:right w:val="single" w:color="auto" w:sz="4" w:space="0"/>
+            <w:insideH w:val="single" w:color="auto" w:sz="4" w:space="0"/>
+            <w:insideV w:val="single" w:color="auto" w:sz="4" w:space="0"/>
+          </w:tblBorders>
+          <w:tblCellMar>
+            <w:top w:w="0" w:type="dxa"/>
+            <w:left w:w="108" w:type="dxa"/>
+            <w:bottom w:w="0" w:type="dxa"/>
+            <w:right w:w="108" w:type="dxa"/>
+          </w:tblCellMar>
+        </w:tblPrEx>
         <w:trPr>
           <w:jc w:val="center"/>
         </w:trPr>
         <w:tc>
           <w:tcPr>
             <w:tcW w:w="1473" w:type="pct"/>
-            <w:hideMark/>
           </w:tcPr>
           <w:p>
             <w:pPr>
@@ -604,7 +636,6 @@
         <w:tc>
           <w:tcPr>
             <w:tcW w:w="775" w:type="pct"/>
-            <w:hideMark/>
           </w:tcPr>
           <w:p>
             <w:pPr>
@@ -618,7 +649,6 @@
         <w:tc>
           <w:tcPr>
             <w:tcW w:w="618" w:type="pct"/>
-            <w:hideMark/>
           </w:tcPr>
           <w:p>
             <w:pPr>
@@ -632,7 +662,6 @@
         <w:tc>
           <w:tcPr>
             <w:tcW w:w="777" w:type="pct"/>
-            <w:hideMark/>
           </w:tcPr>
           <w:p>
             <w:pPr>
@@ -646,7 +675,6 @@
         <w:tc>
           <w:tcPr>
             <w:tcW w:w="825" w:type="pct"/>
-            <w:hideMark/>
           </w:tcPr>
           <w:p>
             <w:pPr>
@@ -660,7 +688,6 @@
         <w:tc>
           <w:tcPr>
             <w:tcW w:w="532" w:type="pct"/>
-            <w:hideMark/>
           </w:tcPr>
           <w:p>
             <w:pPr>
@@ -673,13 +700,28 @@
         </w:tc>
       </w:tr>
       <w:tr>
+        <w:tblPrEx>
+          <w:tblBorders>
+            <w:top w:val="single" w:color="auto" w:sz="4" w:space="0"/>
+            <w:left w:val="single" w:color="auto" w:sz="4" w:space="0"/>
+            <w:bottom w:val="single" w:color="auto" w:sz="4" w:space="0"/>
+            <w:right w:val="single" w:color="auto" w:sz="4" w:space="0"/>
+            <w:insideH w:val="single" w:color="auto" w:sz="4" w:space="0"/>
+            <w:insideV w:val="single" w:color="auto" w:sz="4" w:space="0"/>
+          </w:tblBorders>
+          <w:tblCellMar>
+            <w:top w:w="0" w:type="dxa"/>
+            <w:left w:w="108" w:type="dxa"/>
+            <w:bottom w:w="0" w:type="dxa"/>
+            <w:right w:w="108" w:type="dxa"/>
+          </w:tblCellMar>
+        </w:tblPrEx>
         <w:trPr>
           <w:jc w:val="center"/>
         </w:trPr>
         <w:tc>
           <w:tcPr>
             <w:tcW w:w="1473" w:type="pct"/>
-            <w:hideMark/>
           </w:tcPr>
           <w:p>
             <w:pPr>
@@ -689,11 +731,15 @@
               <w:t>   в том числе по уровню образования:</w:t>
             </w:r>
             <w:r>
-              <w:br/>
+              <w:br w:type="textWrapping"/>
+            </w:r>
+            <w:r>
               <w:t>высшее и послевузовское </w:t>
             </w:r>
             <w:r>
-              <w:br/>
+              <w:br w:type="textWrapping"/>
+            </w:r>
+            <w:r>
               <w:t>профессиональное</w:t>
             </w:r>
           </w:p>
@@ -701,7 +747,6 @@
         <w:tc>
           <w:tcPr>
             <w:tcW w:w="775" w:type="pct"/>
-            <w:hideMark/>
           </w:tcPr>
           <w:p>
             <w:pPr>
@@ -715,7 +760,6 @@
         <w:tc>
           <w:tcPr>
             <w:tcW w:w="618" w:type="pct"/>
-            <w:hideMark/>
           </w:tcPr>
           <w:p>
             <w:pPr>
@@ -729,7 +773,6 @@
         <w:tc>
           <w:tcPr>
             <w:tcW w:w="777" w:type="pct"/>
-            <w:hideMark/>
           </w:tcPr>
           <w:p>
             <w:pPr>
@@ -743,7 +786,6 @@
         <w:tc>
           <w:tcPr>
             <w:tcW w:w="825" w:type="pct"/>
-            <w:hideMark/>
           </w:tcPr>
           <w:p>
             <w:pPr>
@@ -757,7 +799,6 @@
         <w:tc>
           <w:tcPr>
             <w:tcW w:w="532" w:type="pct"/>
-            <w:hideMark/>
           </w:tcPr>
           <w:p>
             <w:pPr>
@@ -770,13 +811,28 @@
         </w:tc>
       </w:tr>
       <w:tr>
+        <w:tblPrEx>
+          <w:tblBorders>
+            <w:top w:val="single" w:color="auto" w:sz="4" w:space="0"/>
+            <w:left w:val="single" w:color="auto" w:sz="4" w:space="0"/>
+            <w:bottom w:val="single" w:color="auto" w:sz="4" w:space="0"/>
+            <w:right w:val="single" w:color="auto" w:sz="4" w:space="0"/>
+            <w:insideH w:val="single" w:color="auto" w:sz="4" w:space="0"/>
+            <w:insideV w:val="single" w:color="auto" w:sz="4" w:space="0"/>
+          </w:tblBorders>
+          <w:tblCellMar>
+            <w:top w:w="0" w:type="dxa"/>
+            <w:left w:w="108" w:type="dxa"/>
+            <w:bottom w:w="0" w:type="dxa"/>
+            <w:right w:w="108" w:type="dxa"/>
+          </w:tblCellMar>
+        </w:tblPrEx>
         <w:trPr>
           <w:jc w:val="center"/>
         </w:trPr>
         <w:tc>
           <w:tcPr>
             <w:tcW w:w="1473" w:type="pct"/>
-            <w:hideMark/>
           </w:tcPr>
           <w:p>
             <w:pPr>
@@ -790,7 +846,6 @@
         <w:tc>
           <w:tcPr>
             <w:tcW w:w="775" w:type="pct"/>
-            <w:hideMark/>
           </w:tcPr>
           <w:p>
             <w:pPr>
@@ -804,7 +859,6 @@
         <w:tc>
           <w:tcPr>
             <w:tcW w:w="618" w:type="pct"/>
-            <w:hideMark/>
           </w:tcPr>
           <w:p>
             <w:pPr>
@@ -818,7 +872,6 @@
         <w:tc>
           <w:tcPr>
             <w:tcW w:w="777" w:type="pct"/>
-            <w:hideMark/>
           </w:tcPr>
           <w:p>
             <w:pPr>
@@ -832,7 +885,6 @@
         <w:tc>
           <w:tcPr>
             <w:tcW w:w="825" w:type="pct"/>
-            <w:hideMark/>
           </w:tcPr>
           <w:p>
             <w:pPr>
@@ -846,7 +898,6 @@
         <w:tc>
           <w:tcPr>
             <w:tcW w:w="532" w:type="pct"/>
-            <w:hideMark/>
           </w:tcPr>
           <w:p>
             <w:pPr>
@@ -859,13 +910,28 @@
         </w:tc>
       </w:tr>
       <w:tr>
+        <w:tblPrEx>
+          <w:tblBorders>
+            <w:top w:val="single" w:color="auto" w:sz="4" w:space="0"/>
+            <w:left w:val="single" w:color="auto" w:sz="4" w:space="0"/>
+            <w:bottom w:val="single" w:color="auto" w:sz="4" w:space="0"/>
+            <w:right w:val="single" w:color="auto" w:sz="4" w:space="0"/>
+            <w:insideH w:val="single" w:color="auto" w:sz="4" w:space="0"/>
+            <w:insideV w:val="single" w:color="auto" w:sz="4" w:space="0"/>
+          </w:tblBorders>
+          <w:tblCellMar>
+            <w:top w:w="0" w:type="dxa"/>
+            <w:left w:w="108" w:type="dxa"/>
+            <w:bottom w:w="0" w:type="dxa"/>
+            <w:right w:w="108" w:type="dxa"/>
+          </w:tblCellMar>
+        </w:tblPrEx>
         <w:trPr>
           <w:jc w:val="center"/>
         </w:trPr>
         <w:tc>
           <w:tcPr>
             <w:tcW w:w="1473" w:type="pct"/>
-            <w:hideMark/>
           </w:tcPr>
           <w:p>
             <w:pPr>
@@ -879,7 +945,6 @@
         <w:tc>
           <w:tcPr>
             <w:tcW w:w="775" w:type="pct"/>
-            <w:hideMark/>
           </w:tcPr>
           <w:p>
             <w:pPr>
@@ -893,7 +958,6 @@
         <w:tc>
           <w:tcPr>
             <w:tcW w:w="618" w:type="pct"/>
-            <w:hideMark/>
           </w:tcPr>
           <w:p>
             <w:pPr>
@@ -907,7 +971,6 @@
         <w:tc>
           <w:tcPr>
             <w:tcW w:w="777" w:type="pct"/>
-            <w:hideMark/>
           </w:tcPr>
           <w:p>
             <w:pPr>
@@ -921,7 +984,6 @@
         <w:tc>
           <w:tcPr>
             <w:tcW w:w="825" w:type="pct"/>
-            <w:hideMark/>
           </w:tcPr>
           <w:p>
             <w:pPr>
@@ -935,7 +997,6 @@
         <w:tc>
           <w:tcPr>
             <w:tcW w:w="532" w:type="pct"/>
-            <w:hideMark/>
           </w:tcPr>
           <w:p>
             <w:pPr>
@@ -948,13 +1009,28 @@
         </w:tc>
       </w:tr>
       <w:tr>
+        <w:tblPrEx>
+          <w:tblBorders>
+            <w:top w:val="single" w:color="auto" w:sz="4" w:space="0"/>
+            <w:left w:val="single" w:color="auto" w:sz="4" w:space="0"/>
+            <w:bottom w:val="single" w:color="auto" w:sz="4" w:space="0"/>
+            <w:right w:val="single" w:color="auto" w:sz="4" w:space="0"/>
+            <w:insideH w:val="single" w:color="auto" w:sz="4" w:space="0"/>
+            <w:insideV w:val="single" w:color="auto" w:sz="4" w:space="0"/>
+          </w:tblBorders>
+          <w:tblCellMar>
+            <w:top w:w="0" w:type="dxa"/>
+            <w:left w:w="108" w:type="dxa"/>
+            <w:bottom w:w="0" w:type="dxa"/>
+            <w:right w:w="108" w:type="dxa"/>
+          </w:tblCellMar>
+        </w:tblPrEx>
         <w:trPr>
           <w:jc w:val="center"/>
         </w:trPr>
         <w:tc>
           <w:tcPr>
             <w:tcW w:w="1473" w:type="pct"/>
-            <w:hideMark/>
           </w:tcPr>
           <w:p>
             <w:pPr>
@@ -968,7 +1044,6 @@
         <w:tc>
           <w:tcPr>
             <w:tcW w:w="775" w:type="pct"/>
-            <w:hideMark/>
           </w:tcPr>
           <w:p>
             <w:pPr>
@@ -982,7 +1057,6 @@
         <w:tc>
           <w:tcPr>
             <w:tcW w:w="618" w:type="pct"/>
-            <w:hideMark/>
           </w:tcPr>
           <w:p>
             <w:pPr>
@@ -996,7 +1070,6 @@
         <w:tc>
           <w:tcPr>
             <w:tcW w:w="777" w:type="pct"/>
-            <w:hideMark/>
           </w:tcPr>
           <w:p>
             <w:pPr>
@@ -1010,7 +1083,6 @@
         <w:tc>
           <w:tcPr>
             <w:tcW w:w="825" w:type="pct"/>
-            <w:hideMark/>
           </w:tcPr>
           <w:p>
             <w:pPr>
@@ -1024,7 +1096,6 @@
         <w:tc>
           <w:tcPr>
             <w:tcW w:w="532" w:type="pct"/>
-            <w:hideMark/>
           </w:tcPr>
           <w:p>
             <w:pPr>
@@ -1037,13 +1108,28 @@
         </w:tc>
       </w:tr>
       <w:tr>
+        <w:tblPrEx>
+          <w:tblBorders>
+            <w:top w:val="single" w:color="auto" w:sz="4" w:space="0"/>
+            <w:left w:val="single" w:color="auto" w:sz="4" w:space="0"/>
+            <w:bottom w:val="single" w:color="auto" w:sz="4" w:space="0"/>
+            <w:right w:val="single" w:color="auto" w:sz="4" w:space="0"/>
+            <w:insideH w:val="single" w:color="auto" w:sz="4" w:space="0"/>
+            <w:insideV w:val="single" w:color="auto" w:sz="4" w:space="0"/>
+          </w:tblBorders>
+          <w:tblCellMar>
+            <w:top w:w="0" w:type="dxa"/>
+            <w:left w:w="108" w:type="dxa"/>
+            <w:bottom w:w="0" w:type="dxa"/>
+            <w:right w:w="108" w:type="dxa"/>
+          </w:tblCellMar>
+        </w:tblPrEx>
         <w:trPr>
           <w:jc w:val="center"/>
         </w:trPr>
         <w:tc>
           <w:tcPr>
             <w:tcW w:w="1473" w:type="pct"/>
-            <w:hideMark/>
           </w:tcPr>
           <w:p>
             <w:pPr>
@@ -1057,7 +1143,6 @@
         <w:tc>
           <w:tcPr>
             <w:tcW w:w="775" w:type="pct"/>
-            <w:hideMark/>
           </w:tcPr>
           <w:p>
             <w:pPr>
@@ -1071,7 +1156,6 @@
         <w:tc>
           <w:tcPr>
             <w:tcW w:w="618" w:type="pct"/>
-            <w:hideMark/>
           </w:tcPr>
           <w:p>
             <w:pPr>
@@ -1085,7 +1169,6 @@
         <w:tc>
           <w:tcPr>
             <w:tcW w:w="777" w:type="pct"/>
-            <w:hideMark/>
           </w:tcPr>
           <w:p>
             <w:pPr>
@@ -1099,7 +1182,6 @@
         <w:tc>
           <w:tcPr>
             <w:tcW w:w="825" w:type="pct"/>
-            <w:hideMark/>
           </w:tcPr>
           <w:p>
             <w:pPr>
@@ -1113,7 +1195,6 @@
         <w:tc>
           <w:tcPr>
             <w:tcW w:w="532" w:type="pct"/>
-            <w:hideMark/>
           </w:tcPr>
           <w:p>
             <w:pPr>
@@ -1126,13 +1207,28 @@
         </w:tc>
       </w:tr>
       <w:tr>
+        <w:tblPrEx>
+          <w:tblBorders>
+            <w:top w:val="single" w:color="auto" w:sz="4" w:space="0"/>
+            <w:left w:val="single" w:color="auto" w:sz="4" w:space="0"/>
+            <w:bottom w:val="single" w:color="auto" w:sz="4" w:space="0"/>
+            <w:right w:val="single" w:color="auto" w:sz="4" w:space="0"/>
+            <w:insideH w:val="single" w:color="auto" w:sz="4" w:space="0"/>
+            <w:insideV w:val="single" w:color="auto" w:sz="4" w:space="0"/>
+          </w:tblBorders>
+          <w:tblCellMar>
+            <w:top w:w="0" w:type="dxa"/>
+            <w:left w:w="108" w:type="dxa"/>
+            <w:bottom w:w="0" w:type="dxa"/>
+            <w:right w:w="108" w:type="dxa"/>
+          </w:tblCellMar>
+        </w:tblPrEx>
         <w:trPr>
           <w:jc w:val="center"/>
         </w:trPr>
         <w:tc>
           <w:tcPr>
             <w:tcW w:w="1473" w:type="pct"/>
-            <w:hideMark/>
           </w:tcPr>
           <w:p>
             <w:pPr>
@@ -1146,7 +1242,6 @@
         <w:tc>
           <w:tcPr>
             <w:tcW w:w="775" w:type="pct"/>
-            <w:hideMark/>
           </w:tcPr>
           <w:p>
             <w:pPr>
@@ -1160,7 +1255,6 @@
         <w:tc>
           <w:tcPr>
             <w:tcW w:w="618" w:type="pct"/>
-            <w:hideMark/>
           </w:tcPr>
           <w:p>
             <w:pPr>
@@ -1174,7 +1268,6 @@
         <w:tc>
           <w:tcPr>
             <w:tcW w:w="777" w:type="pct"/>
-            <w:hideMark/>
           </w:tcPr>
           <w:p>
             <w:pPr>
@@ -1188,7 +1281,6 @@
         <w:tc>
           <w:tcPr>
             <w:tcW w:w="825" w:type="pct"/>
-            <w:hideMark/>
           </w:tcPr>
           <w:p>
             <w:pPr>
@@ -1202,7 +1294,6 @@
         <w:tc>
           <w:tcPr>
             <w:tcW w:w="532" w:type="pct"/>
-            <w:hideMark/>
           </w:tcPr>
           <w:p>
             <w:pPr>
@@ -1215,13 +1306,28 @@
         </w:tc>
       </w:tr>
       <w:tr>
+        <w:tblPrEx>
+          <w:tblBorders>
+            <w:top w:val="single" w:color="auto" w:sz="4" w:space="0"/>
+            <w:left w:val="single" w:color="auto" w:sz="4" w:space="0"/>
+            <w:bottom w:val="single" w:color="auto" w:sz="4" w:space="0"/>
+            <w:right w:val="single" w:color="auto" w:sz="4" w:space="0"/>
+            <w:insideH w:val="single" w:color="auto" w:sz="4" w:space="0"/>
+            <w:insideV w:val="single" w:color="auto" w:sz="4" w:space="0"/>
+          </w:tblBorders>
+          <w:tblCellMar>
+            <w:top w:w="0" w:type="dxa"/>
+            <w:left w:w="108" w:type="dxa"/>
+            <w:bottom w:w="0" w:type="dxa"/>
+            <w:right w:w="108" w:type="dxa"/>
+          </w:tblCellMar>
+        </w:tblPrEx>
         <w:trPr>
           <w:jc w:val="center"/>
         </w:trPr>
         <w:tc>
           <w:tcPr>
             <w:tcW w:w="1473" w:type="pct"/>
-            <w:hideMark/>
           </w:tcPr>
           <w:p>
             <w:pPr>
@@ -1235,7 +1341,6 @@
         <w:tc>
           <w:tcPr>
             <w:tcW w:w="775" w:type="pct"/>
-            <w:hideMark/>
           </w:tcPr>
           <w:p>
             <w:pPr>
@@ -1249,7 +1354,6 @@
         <w:tc>
           <w:tcPr>
             <w:tcW w:w="618" w:type="pct"/>
-            <w:hideMark/>
           </w:tcPr>
           <w:p>
             <w:pPr>
@@ -1263,7 +1367,6 @@
         <w:tc>
           <w:tcPr>
             <w:tcW w:w="777" w:type="pct"/>
-            <w:hideMark/>
           </w:tcPr>
           <w:p>
             <w:pPr>
@@ -1277,7 +1380,6 @@
         <w:tc>
           <w:tcPr>
             <w:tcW w:w="825" w:type="pct"/>
-            <w:hideMark/>
           </w:tcPr>
           <w:p>
             <w:pPr>
@@ -1291,7 +1393,6 @@
         <w:tc>
           <w:tcPr>
             <w:tcW w:w="532" w:type="pct"/>
-            <w:hideMark/>
           </w:tcPr>
           <w:p>
             <w:pPr>
@@ -1304,13 +1405,28 @@
         </w:tc>
       </w:tr>
       <w:tr>
+        <w:tblPrEx>
+          <w:tblBorders>
+            <w:top w:val="single" w:color="auto" w:sz="4" w:space="0"/>
+            <w:left w:val="single" w:color="auto" w:sz="4" w:space="0"/>
+            <w:bottom w:val="single" w:color="auto" w:sz="4" w:space="0"/>
+            <w:right w:val="single" w:color="auto" w:sz="4" w:space="0"/>
+            <w:insideH w:val="single" w:color="auto" w:sz="4" w:space="0"/>
+            <w:insideV w:val="single" w:color="auto" w:sz="4" w:space="0"/>
+          </w:tblBorders>
+          <w:tblCellMar>
+            <w:top w:w="0" w:type="dxa"/>
+            <w:left w:w="108" w:type="dxa"/>
+            <w:bottom w:w="0" w:type="dxa"/>
+            <w:right w:w="108" w:type="dxa"/>
+          </w:tblCellMar>
+        </w:tblPrEx>
         <w:trPr>
           <w:jc w:val="center"/>
         </w:trPr>
         <w:tc>
           <w:tcPr>
             <w:tcW w:w="1473" w:type="pct"/>
-            <w:hideMark/>
           </w:tcPr>
           <w:p>
             <w:pPr>
@@ -1320,11 +1436,15 @@
               <w:t>энергетика, энергетическое </w:t>
             </w:r>
             <w:r>
-              <w:br/>
+              <w:br w:type="textWrapping"/>
+            </w:r>
+            <w:r>
               <w:t>машиностроение и </w:t>
             </w:r>
             <w:r>
-              <w:br/>
+              <w:br w:type="textWrapping"/>
+            </w:r>
+            <w:r>
               <w:t>электротехника</w:t>
             </w:r>
           </w:p>
@@ -1332,7 +1452,6 @@
         <w:tc>
           <w:tcPr>
             <w:tcW w:w="775" w:type="pct"/>
-            <w:hideMark/>
           </w:tcPr>
           <w:p>
             <w:pPr>
@@ -1346,7 +1465,6 @@
         <w:tc>
           <w:tcPr>
             <w:tcW w:w="618" w:type="pct"/>
-            <w:hideMark/>
           </w:tcPr>
           <w:p>
             <w:pPr>
@@ -1360,7 +1478,6 @@
         <w:tc>
           <w:tcPr>
             <w:tcW w:w="777" w:type="pct"/>
-            <w:hideMark/>
           </w:tcPr>
           <w:p>
             <w:pPr>
@@ -1374,7 +1491,6 @@
         <w:tc>
           <w:tcPr>
             <w:tcW w:w="825" w:type="pct"/>
-            <w:hideMark/>
           </w:tcPr>
           <w:p>
             <w:pPr>
@@ -1388,7 +1504,6 @@
         <w:tc>
           <w:tcPr>
             <w:tcW w:w="532" w:type="pct"/>
-            <w:hideMark/>
           </w:tcPr>
           <w:p>
             <w:pPr>
@@ -1401,13 +1516,28 @@
         </w:tc>
       </w:tr>
       <w:tr>
+        <w:tblPrEx>
+          <w:tblBorders>
+            <w:top w:val="single" w:color="auto" w:sz="4" w:space="0"/>
+            <w:left w:val="single" w:color="auto" w:sz="4" w:space="0"/>
+            <w:bottom w:val="single" w:color="auto" w:sz="4" w:space="0"/>
+            <w:right w:val="single" w:color="auto" w:sz="4" w:space="0"/>
+            <w:insideH w:val="single" w:color="auto" w:sz="4" w:space="0"/>
+            <w:insideV w:val="single" w:color="auto" w:sz="4" w:space="0"/>
+          </w:tblBorders>
+          <w:tblCellMar>
+            <w:top w:w="0" w:type="dxa"/>
+            <w:left w:w="108" w:type="dxa"/>
+            <w:bottom w:w="0" w:type="dxa"/>
+            <w:right w:w="108" w:type="dxa"/>
+          </w:tblCellMar>
+        </w:tblPrEx>
         <w:trPr>
           <w:jc w:val="center"/>
         </w:trPr>
         <w:tc>
           <w:tcPr>
             <w:tcW w:w="1473" w:type="pct"/>
-            <w:hideMark/>
           </w:tcPr>
           <w:p>
             <w:pPr>
@@ -1421,7 +1551,6 @@
         <w:tc>
           <w:tcPr>
             <w:tcW w:w="775" w:type="pct"/>
-            <w:hideMark/>
           </w:tcPr>
           <w:p>
             <w:pPr>
@@ -1435,7 +1564,6 @@
         <w:tc>
           <w:tcPr>
             <w:tcW w:w="618" w:type="pct"/>
-            <w:hideMark/>
           </w:tcPr>
           <w:p>
             <w:pPr>
@@ -1449,7 +1577,6 @@
         <w:tc>
           <w:tcPr>
             <w:tcW w:w="777" w:type="pct"/>
-            <w:hideMark/>
           </w:tcPr>
           <w:p>
             <w:pPr>
@@ -1463,7 +1590,6 @@
         <w:tc>
           <w:tcPr>
             <w:tcW w:w="825" w:type="pct"/>
-            <w:hideMark/>
           </w:tcPr>
           <w:p>
             <w:pPr>
@@ -1477,7 +1603,6 @@
         <w:tc>
           <w:tcPr>
             <w:tcW w:w="532" w:type="pct"/>
-            <w:hideMark/>
           </w:tcPr>
           <w:p>
             <w:pPr>
@@ -1490,13 +1615,28 @@
         </w:tc>
       </w:tr>
       <w:tr>
+        <w:tblPrEx>
+          <w:tblBorders>
+            <w:top w:val="single" w:color="auto" w:sz="4" w:space="0"/>
+            <w:left w:val="single" w:color="auto" w:sz="4" w:space="0"/>
+            <w:bottom w:val="single" w:color="auto" w:sz="4" w:space="0"/>
+            <w:right w:val="single" w:color="auto" w:sz="4" w:space="0"/>
+            <w:insideH w:val="single" w:color="auto" w:sz="4" w:space="0"/>
+            <w:insideV w:val="single" w:color="auto" w:sz="4" w:space="0"/>
+          </w:tblBorders>
+          <w:tblCellMar>
+            <w:top w:w="0" w:type="dxa"/>
+            <w:left w:w="108" w:type="dxa"/>
+            <w:bottom w:w="0" w:type="dxa"/>
+            <w:right w:w="108" w:type="dxa"/>
+          </w:tblCellMar>
+        </w:tblPrEx>
         <w:trPr>
           <w:jc w:val="center"/>
         </w:trPr>
         <w:tc>
           <w:tcPr>
             <w:tcW w:w="1473" w:type="pct"/>
-            <w:hideMark/>
           </w:tcPr>
           <w:p>
             <w:pPr>
@@ -1506,7 +1646,9 @@
               <w:t>металлургия, машиностроение и</w:t>
             </w:r>
             <w:r>
-              <w:br/>
+              <w:br w:type="textWrapping"/>
+            </w:r>
+            <w:r>
               <w:t>материалообработка</w:t>
             </w:r>
           </w:p>
@@ -1514,7 +1656,6 @@
         <w:tc>
           <w:tcPr>
             <w:tcW w:w="775" w:type="pct"/>
-            <w:hideMark/>
           </w:tcPr>
           <w:p>
             <w:pPr>
@@ -1528,7 +1669,6 @@
         <w:tc>
           <w:tcPr>
             <w:tcW w:w="618" w:type="pct"/>
-            <w:hideMark/>
           </w:tcPr>
           <w:p>
             <w:pPr>
@@ -1542,7 +1682,6 @@
         <w:tc>
           <w:tcPr>
             <w:tcW w:w="777" w:type="pct"/>
-            <w:hideMark/>
           </w:tcPr>
           <w:p>
             <w:pPr>
@@ -1556,7 +1695,6 @@
         <w:tc>
           <w:tcPr>
             <w:tcW w:w="825" w:type="pct"/>
-            <w:hideMark/>
           </w:tcPr>
           <w:p>
             <w:pPr>
@@ -1570,7 +1708,6 @@
         <w:tc>
           <w:tcPr>
             <w:tcW w:w="532" w:type="pct"/>
-            <w:hideMark/>
           </w:tcPr>
           <w:p>
             <w:pPr>
@@ -1583,13 +1720,28 @@
         </w:tc>
       </w:tr>
       <w:tr>
+        <w:tblPrEx>
+          <w:tblBorders>
+            <w:top w:val="single" w:color="auto" w:sz="4" w:space="0"/>
+            <w:left w:val="single" w:color="auto" w:sz="4" w:space="0"/>
+            <w:bottom w:val="single" w:color="auto" w:sz="4" w:space="0"/>
+            <w:right w:val="single" w:color="auto" w:sz="4" w:space="0"/>
+            <w:insideH w:val="single" w:color="auto" w:sz="4" w:space="0"/>
+            <w:insideV w:val="single" w:color="auto" w:sz="4" w:space="0"/>
+          </w:tblBorders>
+          <w:tblCellMar>
+            <w:top w:w="0" w:type="dxa"/>
+            <w:left w:w="108" w:type="dxa"/>
+            <w:bottom w:w="0" w:type="dxa"/>
+            <w:right w:w="108" w:type="dxa"/>
+          </w:tblCellMar>
+        </w:tblPrEx>
         <w:trPr>
           <w:jc w:val="center"/>
         </w:trPr>
         <w:tc>
           <w:tcPr>
             <w:tcW w:w="1473" w:type="pct"/>
-            <w:hideMark/>
           </w:tcPr>
           <w:p>
             <w:pPr>
@@ -1599,7 +1751,9 @@
               <w:t>информатика и вычислительная</w:t>
             </w:r>
             <w:r>
-              <w:br/>
+              <w:br w:type="textWrapping"/>
+            </w:r>
+            <w:r>
               <w:t>техника</w:t>
             </w:r>
           </w:p>
@@ -1607,7 +1761,6 @@
         <w:tc>
           <w:tcPr>
             <w:tcW w:w="775" w:type="pct"/>
-            <w:hideMark/>
           </w:tcPr>
           <w:p>
             <w:pPr>
@@ -1621,7 +1774,6 @@
         <w:tc>
           <w:tcPr>
             <w:tcW w:w="618" w:type="pct"/>
-            <w:hideMark/>
           </w:tcPr>
           <w:p>
             <w:pPr>
@@ -1635,7 +1787,6 @@
         <w:tc>
           <w:tcPr>
             <w:tcW w:w="777" w:type="pct"/>
-            <w:hideMark/>
           </w:tcPr>
           <w:p>
             <w:pPr>
@@ -1649,7 +1800,6 @@
         <w:tc>
           <w:tcPr>
             <w:tcW w:w="825" w:type="pct"/>
-            <w:hideMark/>
           </w:tcPr>
           <w:p>
             <w:pPr>
@@ -1663,7 +1813,6 @@
         <w:tc>
           <w:tcPr>
             <w:tcW w:w="532" w:type="pct"/>
-            <w:hideMark/>
           </w:tcPr>
           <w:p>
             <w:pPr>
@@ -1676,13 +1825,28 @@
         </w:tc>
       </w:tr>
       <w:tr>
+        <w:tblPrEx>
+          <w:tblBorders>
+            <w:top w:val="single" w:color="auto" w:sz="4" w:space="0"/>
+            <w:left w:val="single" w:color="auto" w:sz="4" w:space="0"/>
+            <w:bottom w:val="single" w:color="auto" w:sz="4" w:space="0"/>
+            <w:right w:val="single" w:color="auto" w:sz="4" w:space="0"/>
+            <w:insideH w:val="single" w:color="auto" w:sz="4" w:space="0"/>
+            <w:insideV w:val="single" w:color="auto" w:sz="4" w:space="0"/>
+          </w:tblBorders>
+          <w:tblCellMar>
+            <w:top w:w="0" w:type="dxa"/>
+            <w:left w:w="108" w:type="dxa"/>
+            <w:bottom w:w="0" w:type="dxa"/>
+            <w:right w:w="108" w:type="dxa"/>
+          </w:tblCellMar>
+        </w:tblPrEx>
         <w:trPr>
           <w:jc w:val="center"/>
         </w:trPr>
         <w:tc>
           <w:tcPr>
             <w:tcW w:w="1473" w:type="pct"/>
-            <w:hideMark/>
           </w:tcPr>
           <w:p>
             <w:pPr>
@@ -1696,7 +1860,6 @@
         <w:tc>
           <w:tcPr>
             <w:tcW w:w="775" w:type="pct"/>
-            <w:hideMark/>
           </w:tcPr>
           <w:p>
             <w:pPr>
@@ -1710,7 +1873,6 @@
         <w:tc>
           <w:tcPr>
             <w:tcW w:w="618" w:type="pct"/>
-            <w:hideMark/>
           </w:tcPr>
           <w:p>
             <w:pPr>
@@ -1724,7 +1886,6 @@
         <w:tc>
           <w:tcPr>
             <w:tcW w:w="777" w:type="pct"/>
-            <w:hideMark/>
           </w:tcPr>
           <w:p>
             <w:pPr>
@@ -1738,7 +1899,6 @@
         <w:tc>
           <w:tcPr>
             <w:tcW w:w="825" w:type="pct"/>
-            <w:hideMark/>
           </w:tcPr>
           <w:p>
             <w:pPr>
@@ -1752,7 +1912,6 @@
         <w:tc>
           <w:tcPr>
             <w:tcW w:w="532" w:type="pct"/>
-            <w:hideMark/>
           </w:tcPr>
           <w:p>
             <w:pPr>
@@ -1765,13 +1924,28 @@
         </w:tc>
       </w:tr>
       <w:tr>
+        <w:tblPrEx>
+          <w:tblBorders>
+            <w:top w:val="single" w:color="auto" w:sz="4" w:space="0"/>
+            <w:left w:val="single" w:color="auto" w:sz="4" w:space="0"/>
+            <w:bottom w:val="single" w:color="auto" w:sz="4" w:space="0"/>
+            <w:right w:val="single" w:color="auto" w:sz="4" w:space="0"/>
+            <w:insideH w:val="single" w:color="auto" w:sz="4" w:space="0"/>
+            <w:insideV w:val="single" w:color="auto" w:sz="4" w:space="0"/>
+          </w:tblBorders>
+          <w:tblCellMar>
+            <w:top w:w="0" w:type="dxa"/>
+            <w:left w:w="108" w:type="dxa"/>
+            <w:bottom w:w="0" w:type="dxa"/>
+            <w:right w:w="108" w:type="dxa"/>
+          </w:tblCellMar>
+        </w:tblPrEx>
         <w:trPr>
           <w:jc w:val="center"/>
         </w:trPr>
         <w:tc>
           <w:tcPr>
             <w:tcW w:w="1473" w:type="pct"/>
-            <w:hideMark/>
           </w:tcPr>
           <w:p>
             <w:pPr>
@@ -1781,7 +1955,9 @@
               <w:t>физико-математические </w:t>
             </w:r>
             <w:r>
-              <w:br/>
+              <w:br w:type="textWrapping"/>
+            </w:r>
+            <w:r>
               <w:t>специальности</w:t>
             </w:r>
           </w:p>
@@ -1789,7 +1965,6 @@
         <w:tc>
           <w:tcPr>
             <w:tcW w:w="775" w:type="pct"/>
-            <w:hideMark/>
           </w:tcPr>
           <w:p>
             <w:pPr>
@@ -1803,7 +1978,6 @@
         <w:tc>
           <w:tcPr>
             <w:tcW w:w="618" w:type="pct"/>
-            <w:hideMark/>
           </w:tcPr>
           <w:p>
             <w:pPr>
@@ -1817,7 +1991,6 @@
         <w:tc>
           <w:tcPr>
             <w:tcW w:w="777" w:type="pct"/>
-            <w:hideMark/>
           </w:tcPr>
           <w:p>
             <w:pPr>
@@ -1831,7 +2004,6 @@
         <w:tc>
           <w:tcPr>
             <w:tcW w:w="825" w:type="pct"/>
-            <w:hideMark/>
           </w:tcPr>
           <w:p>
             <w:pPr>
@@ -1845,7 +2017,6 @@
         <w:tc>
           <w:tcPr>
             <w:tcW w:w="532" w:type="pct"/>
-            <w:hideMark/>
           </w:tcPr>
           <w:p>
             <w:pPr>
@@ -1858,13 +2029,28 @@
         </w:tc>
       </w:tr>
       <w:tr>
+        <w:tblPrEx>
+          <w:tblBorders>
+            <w:top w:val="single" w:color="auto" w:sz="4" w:space="0"/>
+            <w:left w:val="single" w:color="auto" w:sz="4" w:space="0"/>
+            <w:bottom w:val="single" w:color="auto" w:sz="4" w:space="0"/>
+            <w:right w:val="single" w:color="auto" w:sz="4" w:space="0"/>
+            <w:insideH w:val="single" w:color="auto" w:sz="4" w:space="0"/>
+            <w:insideV w:val="single" w:color="auto" w:sz="4" w:space="0"/>
+          </w:tblBorders>
+          <w:tblCellMar>
+            <w:top w:w="0" w:type="dxa"/>
+            <w:left w:w="108" w:type="dxa"/>
+            <w:bottom w:w="0" w:type="dxa"/>
+            <w:right w:w="108" w:type="dxa"/>
+          </w:tblCellMar>
+        </w:tblPrEx>
         <w:trPr>
           <w:jc w:val="center"/>
         </w:trPr>
         <w:tc>
           <w:tcPr>
             <w:tcW w:w="1473" w:type="pct"/>
-            <w:hideMark/>
           </w:tcPr>
           <w:p>
             <w:pPr>
@@ -1874,7 +2060,9 @@
               <w:t>электронная техника, </w:t>
             </w:r>
             <w:r>
-              <w:br/>
+              <w:br w:type="textWrapping"/>
+            </w:r>
+            <w:r>
               <w:t>радиотехника и связь</w:t>
             </w:r>
           </w:p>
@@ -1882,7 +2070,6 @@
         <w:tc>
           <w:tcPr>
             <w:tcW w:w="775" w:type="pct"/>
-            <w:hideMark/>
           </w:tcPr>
           <w:p>
             <w:pPr>
@@ -1896,7 +2083,6 @@
         <w:tc>
           <w:tcPr>
             <w:tcW w:w="618" w:type="pct"/>
-            <w:hideMark/>
           </w:tcPr>
           <w:p>
             <w:pPr>
@@ -1910,7 +2096,6 @@
         <w:tc>
           <w:tcPr>
             <w:tcW w:w="777" w:type="pct"/>
-            <w:hideMark/>
           </w:tcPr>
           <w:p>
             <w:pPr>
@@ -1924,7 +2109,6 @@
         <w:tc>
           <w:tcPr>
             <w:tcW w:w="825" w:type="pct"/>
-            <w:hideMark/>
           </w:tcPr>
           <w:p>
             <w:pPr>
@@ -1938,7 +2122,6 @@
         <w:tc>
           <w:tcPr>
             <w:tcW w:w="532" w:type="pct"/>
-            <w:hideMark/>
           </w:tcPr>
           <w:p>
             <w:pPr>
@@ -1951,13 +2134,28 @@
         </w:tc>
       </w:tr>
       <w:tr>
+        <w:tblPrEx>
+          <w:tblBorders>
+            <w:top w:val="single" w:color="auto" w:sz="4" w:space="0"/>
+            <w:left w:val="single" w:color="auto" w:sz="4" w:space="0"/>
+            <w:bottom w:val="single" w:color="auto" w:sz="4" w:space="0"/>
+            <w:right w:val="single" w:color="auto" w:sz="4" w:space="0"/>
+            <w:insideH w:val="single" w:color="auto" w:sz="4" w:space="0"/>
+            <w:insideV w:val="single" w:color="auto" w:sz="4" w:space="0"/>
+          </w:tblBorders>
+          <w:tblCellMar>
+            <w:top w:w="0" w:type="dxa"/>
+            <w:left w:w="108" w:type="dxa"/>
+            <w:bottom w:w="0" w:type="dxa"/>
+            <w:right w:w="108" w:type="dxa"/>
+          </w:tblCellMar>
+        </w:tblPrEx>
         <w:trPr>
           <w:jc w:val="center"/>
         </w:trPr>
         <w:tc>
           <w:tcPr>
             <w:tcW w:w="1473" w:type="pct"/>
-            <w:hideMark/>
           </w:tcPr>
           <w:p>
             <w:pPr>
@@ -1971,7 +2169,6 @@
         <w:tc>
           <w:tcPr>
             <w:tcW w:w="775" w:type="pct"/>
-            <w:hideMark/>
           </w:tcPr>
           <w:p>
             <w:pPr>
@@ -1985,7 +2182,6 @@
         <w:tc>
           <w:tcPr>
             <w:tcW w:w="618" w:type="pct"/>
-            <w:hideMark/>
           </w:tcPr>
           <w:p>
             <w:pPr>
@@ -1999,7 +2195,6 @@
         <w:tc>
           <w:tcPr>
             <w:tcW w:w="777" w:type="pct"/>
-            <w:hideMark/>
           </w:tcPr>
           <w:p>
             <w:pPr>
@@ -2013,7 +2208,6 @@
         <w:tc>
           <w:tcPr>
             <w:tcW w:w="825" w:type="pct"/>
-            <w:hideMark/>
           </w:tcPr>
           <w:p>
             <w:pPr>
@@ -2027,7 +2221,6 @@
         <w:tc>
           <w:tcPr>
             <w:tcW w:w="532" w:type="pct"/>
-            <w:hideMark/>
           </w:tcPr>
           <w:p>
             <w:pPr>
@@ -2044,428 +2237,253 @@
     <w:sectPr>
       <w:pgSz w:w="11906" w:h="16838"/>
       <w:pgMar w:top="1134" w:right="850" w:bottom="1134" w:left="1701" w:header="708" w:footer="708" w:gutter="0"/>
-      <w:cols w:space="708"/>
-      <w:docGrid w:linePitch="360"/>
+      <w:cols w:space="708" w:num="1"/>
+      <w:docGrid w:linePitch="360" w:charSpace="0"/>
     </w:sectPr>
   </w:body>
 </w:document>
 </file>
 
+<file path=word/endnotes.xml><?xml version="1.0" encoding="utf-8"?>
+<w:endnotes xmlns:wpc="http://schemas.microsoft.com/office/word/2010/wordprocessingCanvas" xmlns:mc="http://schemas.openxmlformats.org/markup-compatibility/2006" xmlns:o="urn:schemas-microsoft-com:office:office" xmlns:r="http://schemas.openxmlformats.org/officeDocument/2006/relationships" xmlns:m="http://schemas.openxmlformats.org/officeDocument/2006/math" xmlns:v="urn:schemas-microsoft-com:vml" xmlns:wp14="http://schemas.microsoft.com/office/word/2010/wordprocessingDrawing" xmlns:wp="http://schemas.openxmlformats.org/drawingml/2006/wordprocessingDrawing" xmlns:w="http://schemas.openxmlformats.org/wordprocessingml/2006/main" xmlns:w14="http://schemas.microsoft.com/office/word/2010/wordml" xmlns:w15="http://schemas.microsoft.com/office/word/2012/wordml" xmlns:w10="urn:schemas-microsoft-com:office:word" xmlns:wpg="http://schemas.microsoft.com/office/word/2010/wordprocessingGroup" xmlns:wpi="http://schemas.microsoft.com/office/word/2010/wordprocessingInk" xmlns:wne="http://schemas.microsoft.com/office/word/2006/wordml" xmlns:wps="http://schemas.microsoft.com/office/word/2010/wordprocessingShape" xmlns:wpsCustomData="http://www.wps.cn/officeDocument/2013/wpsCustomData" mc:Ignorable="w14 w15 wp14">
+  <w:endnote w:type="separator" w:id="0">
+    <w:p>
+      <w:pPr>
+        <w:spacing w:line="240" w:lineRule="auto"/>
+      </w:pPr>
+      <w:r>
+        <w:separator/>
+      </w:r>
+    </w:p>
+  </w:endnote>
+  <w:endnote w:type="continuationSeparator" w:id="1">
+    <w:p>
+      <w:pPr>
+        <w:spacing w:line="240" w:lineRule="auto"/>
+      </w:pPr>
+      <w:r>
+        <w:continuationSeparator/>
+      </w:r>
+    </w:p>
+  </w:endnote>
+</w:endnotes>
+</file>
+
+<file path=word/footnotes.xml><?xml version="1.0" encoding="utf-8"?>
+<w:footnotes xmlns:wpc="http://schemas.microsoft.com/office/word/2010/wordprocessingCanvas" xmlns:mc="http://schemas.openxmlformats.org/markup-compatibility/2006" xmlns:o="urn:schemas-microsoft-com:office:office" xmlns:r="http://schemas.openxmlformats.org/officeDocument/2006/relationships" xmlns:m="http://schemas.openxmlformats.org/officeDocument/2006/math" xmlns:v="urn:schemas-microsoft-com:vml" xmlns:wp14="http://schemas.microsoft.com/office/word/2010/wordprocessingDrawing" xmlns:wp="http://schemas.openxmlformats.org/drawingml/2006/wordprocessingDrawing" xmlns:w="http://schemas.openxmlformats.org/wordprocessingml/2006/main" xmlns:w14="http://schemas.microsoft.com/office/word/2010/wordml" xmlns:w15="http://schemas.microsoft.com/office/word/2012/wordml" xmlns:w10="urn:schemas-microsoft-com:office:word" xmlns:wpg="http://schemas.microsoft.com/office/word/2010/wordprocessingGroup" xmlns:wpi="http://schemas.microsoft.com/office/word/2010/wordprocessingInk" xmlns:wne="http://schemas.microsoft.com/office/word/2006/wordml" xmlns:wps="http://schemas.microsoft.com/office/word/2010/wordprocessingShape" xmlns:wpsCustomData="http://www.wps.cn/officeDocument/2013/wpsCustomData" mc:Ignorable="w14 w15 wp14">
+  <w:footnote w:type="separator" w:id="0">
+    <w:p>
+      <w:pPr>
+        <w:spacing w:before="0" w:after="0" w:line="276" w:lineRule="auto"/>
+      </w:pPr>
+      <w:r>
+        <w:separator/>
+      </w:r>
+    </w:p>
+  </w:footnote>
+  <w:footnote w:type="continuationSeparator" w:id="1">
+    <w:p>
+      <w:pPr>
+        <w:spacing w:before="0" w:after="0" w:line="276" w:lineRule="auto"/>
+      </w:pPr>
+      <w:r>
+        <w:continuationSeparator/>
+      </w:r>
+    </w:p>
+  </w:footnote>
+</w:footnotes>
+</file>
+
 <file path=word/styles.xml><?xml version="1.0" encoding="utf-8"?>
-<w:styles xmlns:mc="http://schemas.openxmlformats.org/markup-compatibility/2006" xmlns:r="http://schemas.openxmlformats.org/officeDocument/2006/relationships" xmlns:w="http://schemas.openxmlformats.org/wordprocessingml/2006/main" xmlns:w14="http://schemas.microsoft.com/office/word/2010/wordml" xmlns:w15="http://schemas.microsoft.com/office/word/2012/wordml" xmlns:w16cid="http://schemas.microsoft.com/office/word/2016/wordml/cid" xmlns:w16se="http://schemas.microsoft.com/office/word/2015/wordml/symex" mc:Ignorable="w14 w15 w16se w16cid">
+<w:styles xmlns:mc="http://schemas.openxmlformats.org/markup-compatibility/2006" xmlns:o="urn:schemas-microsoft-com:office:office" xmlns:r="http://schemas.openxmlformats.org/officeDocument/2006/relationships" xmlns:m="http://schemas.openxmlformats.org/officeDocument/2006/math" xmlns:v="urn:schemas-microsoft-com:vml" xmlns:w="http://schemas.openxmlformats.org/wordprocessingml/2006/main" xmlns:w14="http://schemas.microsoft.com/office/word/2010/wordml" xmlns:w10="urn:schemas-microsoft-com:office:word" xmlns:sl="http://schemas.openxmlformats.org/schemaLibrary/2006/main" xmlns:wpsCustomData="http://www.wps.cn/officeDocument/2013/wpsCustomData" mc:Ignorable="w14">
   <w:docDefaults>
     <w:rPrDefault>
       <w:rPr>
-        <w:rFonts w:ascii="Calibri" w:eastAsia="Calibri" w:hAnsi="Calibri" w:cs="Times New Roman"/>
-        <w:lang w:val="ru-RU" w:eastAsia="ru-RU" w:bidi="ar-SA"/>
+        <w:rFonts w:ascii="Calibri" w:hAnsi="Calibri" w:eastAsia="Calibri" w:cs="Times New Roman"/>
       </w:rPr>
     </w:rPrDefault>
     <w:pPrDefault/>
   </w:docDefaults>
-  <w:latentStyles w:defLockedState="0" w:defUIPriority="99" w:defSemiHidden="0" w:defUnhideWhenUsed="0" w:defQFormat="0" w:count="375">
-    <w:lsdException w:name="Normal" w:uiPriority="0" w:qFormat="1"/>
-    <w:lsdException w:name="heading 1" w:uiPriority="9" w:qFormat="1"/>
-    <w:lsdException w:name="heading 2" w:semiHidden="1" w:uiPriority="9" w:unhideWhenUsed="1" w:qFormat="1"/>
-    <w:lsdException w:name="heading 3" w:semiHidden="1" w:uiPriority="9" w:unhideWhenUsed="1" w:qFormat="1"/>
-    <w:lsdException w:name="heading 4" w:semiHidden="1" w:uiPriority="9" w:unhideWhenUsed="1" w:qFormat="1"/>
-    <w:lsdException w:name="heading 5" w:semiHidden="1" w:uiPriority="9" w:unhideWhenUsed="1" w:qFormat="1"/>
-    <w:lsdException w:name="heading 6" w:semiHidden="1" w:uiPriority="9" w:unhideWhenUsed="1" w:qFormat="1"/>
-    <w:lsdException w:name="heading 7" w:semiHidden="1" w:uiPriority="9" w:unhideWhenUsed="1" w:qFormat="1"/>
-    <w:lsdException w:name="heading 8" w:semiHidden="1" w:uiPriority="9" w:unhideWhenUsed="1" w:qFormat="1"/>
-    <w:lsdException w:name="heading 9" w:semiHidden="1" w:uiPriority="9" w:unhideWhenUsed="1" w:qFormat="1"/>
-    <w:lsdException w:name="index 1" w:semiHidden="1" w:unhideWhenUsed="1"/>
-    <w:lsdException w:name="index 2" w:semiHidden="1" w:unhideWhenUsed="1"/>
-    <w:lsdException w:name="index 3" w:semiHidden="1" w:unhideWhenUsed="1"/>
-    <w:lsdException w:name="index 4" w:semiHidden="1" w:unhideWhenUsed="1"/>
-    <w:lsdException w:name="index 5" w:semiHidden="1" w:unhideWhenUsed="1"/>
-    <w:lsdException w:name="index 6" w:semiHidden="1" w:unhideWhenUsed="1"/>
-    <w:lsdException w:name="index 7" w:semiHidden="1" w:unhideWhenUsed="1"/>
-    <w:lsdException w:name="index 8" w:semiHidden="1" w:unhideWhenUsed="1"/>
-    <w:lsdException w:name="index 9" w:semiHidden="1" w:unhideWhenUsed="1"/>
-    <w:lsdException w:name="toc 1" w:semiHidden="1" w:uiPriority="39" w:unhideWhenUsed="1"/>
-    <w:lsdException w:name="toc 2" w:semiHidden="1" w:uiPriority="39" w:unhideWhenUsed="1"/>
-    <w:lsdException w:name="toc 3" w:semiHidden="1" w:uiPriority="39" w:unhideWhenUsed="1"/>
-    <w:lsdException w:name="toc 4" w:semiHidden="1" w:uiPriority="39" w:unhideWhenUsed="1"/>
-    <w:lsdException w:name="toc 5" w:semiHidden="1" w:uiPriority="39" w:unhideWhenUsed="1"/>
-    <w:lsdException w:name="toc 6" w:semiHidden="1" w:uiPriority="39" w:unhideWhenUsed="1"/>
-    <w:lsdException w:name="toc 7" w:semiHidden="1" w:uiPriority="39" w:unhideWhenUsed="1"/>
-    <w:lsdException w:name="toc 8" w:semiHidden="1" w:uiPriority="39" w:unhideWhenUsed="1"/>
-    <w:lsdException w:name="toc 9" w:semiHidden="1" w:uiPriority="39" w:unhideWhenUsed="1"/>
-    <w:lsdException w:name="Normal Indent" w:semiHidden="1" w:unhideWhenUsed="1"/>
-    <w:lsdException w:name="footnote text" w:semiHidden="1" w:unhideWhenUsed="1"/>
-    <w:lsdException w:name="annotation text" w:semiHidden="1" w:unhideWhenUsed="1"/>
-    <w:lsdException w:name="header" w:semiHidden="1" w:unhideWhenUsed="1"/>
-    <w:lsdException w:name="footer" w:semiHidden="1" w:unhideWhenUsed="1"/>
-    <w:lsdException w:name="index heading" w:semiHidden="1" w:unhideWhenUsed="1"/>
-    <w:lsdException w:name="caption" w:semiHidden="1" w:uiPriority="35" w:unhideWhenUsed="1" w:qFormat="1"/>
-    <w:lsdException w:name="table of figures" w:semiHidden="1" w:unhideWhenUsed="1"/>
-    <w:lsdException w:name="envelope address" w:semiHidden="1" w:unhideWhenUsed="1"/>
-    <w:lsdException w:name="envelope return" w:semiHidden="1" w:unhideWhenUsed="1"/>
-    <w:lsdException w:name="footnote reference" w:semiHidden="1" w:unhideWhenUsed="1"/>
-    <w:lsdException w:name="annotation reference" w:semiHidden="1" w:unhideWhenUsed="1"/>
-    <w:lsdException w:name="line number" w:semiHidden="1" w:unhideWhenUsed="1"/>
-    <w:lsdException w:name="page number" w:semiHidden="1" w:unhideWhenUsed="1"/>
-    <w:lsdException w:name="endnote reference" w:semiHidden="1" w:unhideWhenUsed="1"/>
-    <w:lsdException w:name="endnote text" w:semiHidden="1" w:unhideWhenUsed="1"/>
-    <w:lsdException w:name="table of authorities" w:semiHidden="1" w:unhideWhenUsed="1"/>
-    <w:lsdException w:name="macro" w:semiHidden="1" w:unhideWhenUsed="1"/>
-    <w:lsdException w:name="toa heading" w:semiHidden="1" w:unhideWhenUsed="1"/>
-    <w:lsdException w:name="List" w:semiHidden="1" w:unhideWhenUsed="1"/>
-    <w:lsdException w:name="List Bullet" w:semiHidden="1" w:unhideWhenUsed="1"/>
-    <w:lsdException w:name="List Number" w:semiHidden="1" w:unhideWhenUsed="1"/>
-    <w:lsdException w:name="List 2" w:semiHidden="1" w:unhideWhenUsed="1"/>
-    <w:lsdException w:name="List 3" w:semiHidden="1" w:unhideWhenUsed="1"/>
-    <w:lsdException w:name="List 4" w:semiHidden="1" w:unhideWhenUsed="1"/>
-    <w:lsdException w:name="List 5" w:semiHidden="1" w:unhideWhenUsed="1"/>
-    <w:lsdException w:name="List Bullet 2" w:semiHidden="1" w:unhideWhenUsed="1"/>
-    <w:lsdException w:name="List Bullet 3" w:semiHidden="1" w:unhideWhenUsed="1"/>
-    <w:lsdException w:name="List Bullet 4" w:semiHidden="1" w:unhideWhenUsed="1"/>
-    <w:lsdException w:name="List Bullet 5" w:semiHidden="1" w:unhideWhenUsed="1"/>
-    <w:lsdException w:name="List Number 2" w:semiHidden="1" w:unhideWhenUsed="1"/>
-    <w:lsdException w:name="List Number 3" w:semiHidden="1" w:unhideWhenUsed="1"/>
-    <w:lsdException w:name="List Number 4" w:semiHidden="1" w:unhideWhenUsed="1"/>
-    <w:lsdException w:name="List Number 5" w:semiHidden="1" w:unhideWhenUsed="1"/>
-    <w:lsdException w:name="Title" w:uiPriority="10" w:qFormat="1"/>
-    <w:lsdException w:name="Closing" w:semiHidden="1" w:unhideWhenUsed="1"/>
-    <w:lsdException w:name="Signature" w:semiHidden="1" w:unhideWhenUsed="1"/>
-    <w:lsdException w:name="Default Paragraph Font" w:semiHidden="1" w:uiPriority="1" w:unhideWhenUsed="1"/>
-    <w:lsdException w:name="Body Text" w:semiHidden="1" w:unhideWhenUsed="1"/>
-    <w:lsdException w:name="Body Text Indent" w:semiHidden="1" w:unhideWhenUsed="1"/>
-    <w:lsdException w:name="List Continue" w:semiHidden="1" w:unhideWhenUsed="1"/>
-    <w:lsdException w:name="List Continue 2" w:semiHidden="1" w:unhideWhenUsed="1"/>
-    <w:lsdException w:name="List Continue 3" w:semiHidden="1" w:unhideWhenUsed="1"/>
-    <w:lsdException w:name="List Continue 4" w:semiHidden="1" w:unhideWhenUsed="1"/>
-    <w:lsdException w:name="List Continue 5" w:semiHidden="1" w:unhideWhenUsed="1"/>
-    <w:lsdException w:name="Message Header" w:semiHidden="1" w:unhideWhenUsed="1"/>
-    <w:lsdException w:name="Subtitle" w:uiPriority="11" w:qFormat="1"/>
-    <w:lsdException w:name="Salutation" w:semiHidden="1" w:unhideWhenUsed="1"/>
-    <w:lsdException w:name="Date" w:semiHidden="1" w:unhideWhenUsed="1"/>
-    <w:lsdException w:name="Body Text First Indent" w:semiHidden="1" w:unhideWhenUsed="1"/>
-    <w:lsdException w:name="Body Text First Indent 2" w:semiHidden="1" w:unhideWhenUsed="1"/>
-    <w:lsdException w:name="Note Heading" w:semiHidden="1" w:unhideWhenUsed="1"/>
-    <w:lsdException w:name="Body Text 2" w:semiHidden="1" w:unhideWhenUsed="1"/>
-    <w:lsdException w:name="Body Text 3" w:semiHidden="1" w:unhideWhenUsed="1"/>
-    <w:lsdException w:name="Body Text Indent 2" w:semiHidden="1" w:unhideWhenUsed="1"/>
-    <w:lsdException w:name="Body Text Indent 3" w:semiHidden="1" w:unhideWhenUsed="1"/>
-    <w:lsdException w:name="Block Text" w:semiHidden="1" w:unhideWhenUsed="1"/>
-    <w:lsdException w:name="Hyperlink" w:semiHidden="1" w:unhideWhenUsed="1"/>
-    <w:lsdException w:name="FollowedHyperlink" w:semiHidden="1" w:unhideWhenUsed="1"/>
-    <w:lsdException w:name="Strong" w:uiPriority="22" w:qFormat="1"/>
-    <w:lsdException w:name="Emphasis" w:uiPriority="20" w:qFormat="1"/>
-    <w:lsdException w:name="Document Map" w:semiHidden="1" w:unhideWhenUsed="1"/>
-    <w:lsdException w:name="Plain Text" w:semiHidden="1" w:unhideWhenUsed="1"/>
-    <w:lsdException w:name="E-mail Signature" w:semiHidden="1" w:unhideWhenUsed="1"/>
-    <w:lsdException w:name="HTML Top of Form" w:semiHidden="1" w:unhideWhenUsed="1"/>
-    <w:lsdException w:name="HTML Bottom of Form" w:semiHidden="1" w:unhideWhenUsed="1"/>
-    <w:lsdException w:name="Normal (Web)" w:semiHidden="1" w:unhideWhenUsed="1"/>
-    <w:lsdException w:name="HTML Acronym" w:semiHidden="1" w:unhideWhenUsed="1"/>
-    <w:lsdException w:name="HTML Address" w:semiHidden="1" w:unhideWhenUsed="1"/>
-    <w:lsdException w:name="HTML Cite" w:semiHidden="1" w:unhideWhenUsed="1"/>
-    <w:lsdException w:name="HTML Code" w:semiHidden="1" w:unhideWhenUsed="1"/>
-    <w:lsdException w:name="HTML Definition" w:semiHidden="1" w:unhideWhenUsed="1"/>
-    <w:lsdException w:name="HTML Keyboard" w:semiHidden="1" w:unhideWhenUsed="1"/>
-    <w:lsdException w:name="HTML Preformatted" w:semiHidden="1" w:unhideWhenUsed="1"/>
-    <w:lsdException w:name="HTML Sample" w:semiHidden="1" w:unhideWhenUsed="1"/>
-    <w:lsdException w:name="HTML Typewriter" w:semiHidden="1" w:unhideWhenUsed="1"/>
-    <w:lsdException w:name="HTML Variable" w:semiHidden="1" w:unhideWhenUsed="1"/>
-    <w:lsdException w:name="Normal Table" w:semiHidden="1" w:unhideWhenUsed="1"/>
-    <w:lsdException w:name="annotation subject" w:semiHidden="1" w:unhideWhenUsed="1"/>
-    <w:lsdException w:name="No List" w:semiHidden="1" w:unhideWhenUsed="1"/>
-    <w:lsdException w:name="Outline List 1" w:semiHidden="1" w:unhideWhenUsed="1"/>
-    <w:lsdException w:name="Outline List 2" w:semiHidden="1" w:unhideWhenUsed="1"/>
-    <w:lsdException w:name="Outline List 3" w:semiHidden="1" w:unhideWhenUsed="1"/>
-    <w:lsdException w:name="Table Simple 1" w:semiHidden="1" w:unhideWhenUsed="1"/>
-    <w:lsdException w:name="Table Simple 2" w:semiHidden="1" w:unhideWhenUsed="1"/>
-    <w:lsdException w:name="Table Simple 3" w:semiHidden="1" w:unhideWhenUsed="1"/>
-    <w:lsdException w:name="Table Classic 1" w:semiHidden="1" w:unhideWhenUsed="1"/>
-    <w:lsdException w:name="Table Classic 2" w:semiHidden="1" w:unhideWhenUsed="1"/>
-    <w:lsdException w:name="Table Classic 3" w:semiHidden="1" w:unhideWhenUsed="1"/>
-    <w:lsdException w:name="Table Classic 4" w:semiHidden="1" w:unhideWhenUsed="1"/>
-    <w:lsdException w:name="Table Colorful 1" w:semiHidden="1" w:unhideWhenUsed="1"/>
-    <w:lsdException w:name="Table Colorful 2" w:semiHidden="1" w:unhideWhenUsed="1"/>
-    <w:lsdException w:name="Table Colorful 3" w:semiHidden="1" w:unhideWhenUsed="1"/>
-    <w:lsdException w:name="Table Columns 1" w:semiHidden="1" w:unhideWhenUsed="1"/>
-    <w:lsdException w:name="Table Columns 2" w:semiHidden="1" w:unhideWhenUsed="1"/>
-    <w:lsdException w:name="Table Columns 3" w:semiHidden="1" w:unhideWhenUsed="1"/>
-    <w:lsdException w:name="Table Columns 4" w:semiHidden="1" w:unhideWhenUsed="1"/>
-    <w:lsdException w:name="Table Columns 5" w:semiHidden="1" w:unhideWhenUsed="1"/>
-    <w:lsdException w:name="Table Grid 1" w:semiHidden="1" w:unhideWhenUsed="1"/>
-    <w:lsdException w:name="Table Grid 2" w:semiHidden="1" w:unhideWhenUsed="1"/>
-    <w:lsdException w:name="Table Grid 3" w:semiHidden="1" w:unhideWhenUsed="1"/>
-    <w:lsdException w:name="Table Grid 4" w:semiHidden="1" w:unhideWhenUsed="1"/>
-    <w:lsdException w:name="Table Grid 5" w:semiHidden="1" w:unhideWhenUsed="1"/>
-    <w:lsdException w:name="Table Grid 6" w:semiHidden="1" w:unhideWhenUsed="1"/>
-    <w:lsdException w:name="Table Grid 7" w:semiHidden="1" w:unhideWhenUsed="1"/>
-    <w:lsdException w:name="Table Grid 8" w:semiHidden="1" w:unhideWhenUsed="1"/>
-    <w:lsdException w:name="Table List 1" w:semiHidden="1" w:unhideWhenUsed="1"/>
-    <w:lsdException w:name="Table List 2" w:semiHidden="1" w:unhideWhenUsed="1"/>
-    <w:lsdException w:name="Table List 3" w:semiHidden="1" w:unhideWhenUsed="1"/>
-    <w:lsdException w:name="Table List 4" w:semiHidden="1" w:unhideWhenUsed="1"/>
-    <w:lsdException w:name="Table List 5" w:semiHidden="1" w:unhideWhenUsed="1"/>
-    <w:lsdException w:name="Table List 6" w:semiHidden="1" w:unhideWhenUsed="1"/>
-    <w:lsdException w:name="Table List 7" w:semiHidden="1" w:unhideWhenUsed="1"/>
-    <w:lsdException w:name="Table List 8" w:semiHidden="1" w:unhideWhenUsed="1"/>
-    <w:lsdException w:name="Table 3D effects 1" w:semiHidden="1" w:unhideWhenUsed="1"/>
-    <w:lsdException w:name="Table 3D effects 2" w:semiHidden="1" w:unhideWhenUsed="1"/>
-    <w:lsdException w:name="Table 3D effects 3" w:semiHidden="1" w:unhideWhenUsed="1"/>
-    <w:lsdException w:name="Table Contemporary" w:semiHidden="1" w:unhideWhenUsed="1"/>
-    <w:lsdException w:name="Table Elegant" w:semiHidden="1" w:unhideWhenUsed="1"/>
-    <w:lsdException w:name="Table Professional" w:semiHidden="1" w:unhideWhenUsed="1"/>
-    <w:lsdException w:name="Table Subtle 1" w:semiHidden="1" w:unhideWhenUsed="1"/>
-    <w:lsdException w:name="Table Subtle 2" w:semiHidden="1" w:unhideWhenUsed="1"/>
-    <w:lsdException w:name="Table Web 1" w:semiHidden="1" w:unhideWhenUsed="1"/>
-    <w:lsdException w:name="Table Web 2" w:semiHidden="1" w:unhideWhenUsed="1"/>
-    <w:lsdException w:name="Table Web 3" w:semiHidden="1" w:unhideWhenUsed="1"/>
-    <w:lsdException w:name="Balloon Text" w:semiHidden="1" w:unhideWhenUsed="1"/>
-    <w:lsdException w:name="Table Grid" w:uiPriority="59"/>
-    <w:lsdException w:name="Table Theme" w:semiHidden="1" w:unhideWhenUsed="1"/>
-    <w:lsdException w:name="Placeholder Text" w:semiHidden="1"/>
-    <w:lsdException w:name="No Spacing" w:uiPriority="1" w:qFormat="1"/>
-    <w:lsdException w:name="Light Shading" w:uiPriority="60"/>
-    <w:lsdException w:name="Light List" w:uiPriority="61"/>
-    <w:lsdException w:name="Light Grid" w:uiPriority="62"/>
-    <w:lsdException w:name="Medium Shading 1" w:uiPriority="63"/>
-    <w:lsdException w:name="Medium Shading 2" w:uiPriority="64"/>
-    <w:lsdException w:name="Medium List 1" w:uiPriority="65"/>
-    <w:lsdException w:name="Medium List 2" w:uiPriority="66"/>
-    <w:lsdException w:name="Medium Grid 1" w:uiPriority="67"/>
-    <w:lsdException w:name="Medium Grid 2" w:uiPriority="68"/>
-    <w:lsdException w:name="Medium Grid 3" w:uiPriority="69"/>
-    <w:lsdException w:name="Dark List" w:uiPriority="70"/>
-    <w:lsdException w:name="Colorful Shading" w:uiPriority="71"/>
-    <w:lsdException w:name="Colorful List" w:uiPriority="72"/>
-    <w:lsdException w:name="Colorful Grid" w:uiPriority="73"/>
-    <w:lsdException w:name="Light Shading Accent 1" w:uiPriority="60"/>
-    <w:lsdException w:name="Light List Accent 1" w:uiPriority="61"/>
-    <w:lsdException w:name="Light Grid Accent 1" w:uiPriority="62"/>
-    <w:lsdException w:name="Medium Shading 1 Accent 1" w:uiPriority="63"/>
-    <w:lsdException w:name="Medium Shading 2 Accent 1" w:uiPriority="64"/>
-    <w:lsdException w:name="Medium List 1 Accent 1" w:uiPriority="65"/>
-    <w:lsdException w:name="Revision" w:semiHidden="1"/>
-    <w:lsdException w:name="List Paragraph" w:uiPriority="34" w:qFormat="1"/>
-    <w:lsdException w:name="Quote" w:uiPriority="29" w:qFormat="1"/>
-    <w:lsdException w:name="Intense Quote" w:uiPriority="30" w:qFormat="1"/>
-    <w:lsdException w:name="Medium List 2 Accent 1" w:uiPriority="66"/>
-    <w:lsdException w:name="Medium Grid 1 Accent 1" w:uiPriority="67"/>
-    <w:lsdException w:name="Medium Grid 2 Accent 1" w:uiPriority="68"/>
-    <w:lsdException w:name="Medium Grid 3 Accent 1" w:uiPriority="69"/>
-    <w:lsdException w:name="Dark List Accent 1" w:uiPriority="70"/>
-    <w:lsdException w:name="Colorful Shading Accent 1" w:uiPriority="71"/>
-    <w:lsdException w:name="Colorful List Accent 1" w:uiPriority="72"/>
-    <w:lsdException w:name="Colorful Grid Accent 1" w:uiPriority="73"/>
-    <w:lsdException w:name="Light Shading Accent 2" w:uiPriority="60"/>
-    <w:lsdException w:name="Light List Accent 2" w:uiPriority="61"/>
-    <w:lsdException w:name="Light Grid Accent 2" w:uiPriority="62"/>
-    <w:lsdException w:name="Medium Shading 1 Accent 2" w:uiPriority="63"/>
-    <w:lsdException w:name="Medium Shading 2 Accent 2" w:uiPriority="64"/>
-    <w:lsdException w:name="Medium List 1 Accent 2" w:uiPriority="65"/>
-    <w:lsdException w:name="Medium List 2 Accent 2" w:uiPriority="66"/>
-    <w:lsdException w:name="Medium Grid 1 Accent 2" w:uiPriority="67"/>
-    <w:lsdException w:name="Medium Grid 2 Accent 2" w:uiPriority="68"/>
-    <w:lsdException w:name="Medium Grid 3 Accent 2" w:uiPriority="69"/>
-    <w:lsdException w:name="Dark List Accent 2" w:uiPriority="70"/>
-    <w:lsdException w:name="Colorful Shading Accent 2" w:uiPriority="71"/>
-    <w:lsdException w:name="Colorful List Accent 2" w:uiPriority="72"/>
-    <w:lsdException w:name="Colorful Grid Accent 2" w:uiPriority="73"/>
-    <w:lsdException w:name="Light Shading Accent 3" w:uiPriority="60"/>
-    <w:lsdException w:name="Light List Accent 3" w:uiPriority="61"/>
-    <w:lsdException w:name="Light Grid Accent 3" w:uiPriority="62"/>
-    <w:lsdException w:name="Medium Shading 1 Accent 3" w:uiPriority="63"/>
-    <w:lsdException w:name="Medium Shading 2 Accent 3" w:uiPriority="64"/>
-    <w:lsdException w:name="Medium List 1 Accent 3" w:uiPriority="65"/>
-    <w:lsdException w:name="Medium List 2 Accent 3" w:uiPriority="66"/>
-    <w:lsdException w:name="Medium Grid 1 Accent 3" w:uiPriority="67"/>
-    <w:lsdException w:name="Medium Grid 2 Accent 3" w:uiPriority="68"/>
-    <w:lsdException w:name="Medium Grid 3 Accent 3" w:uiPriority="69"/>
-    <w:lsdException w:name="Dark List Accent 3" w:uiPriority="70"/>
-    <w:lsdException w:name="Colorful Shading Accent 3" w:uiPriority="71"/>
-    <w:lsdException w:name="Colorful List Accent 3" w:uiPriority="72"/>
-    <w:lsdException w:name="Colorful Grid Accent 3" w:uiPriority="73"/>
-    <w:lsdException w:name="Light Shading Accent 4" w:uiPriority="60"/>
-    <w:lsdException w:name="Light List Accent 4" w:uiPriority="61"/>
-    <w:lsdException w:name="Light Grid Accent 4" w:uiPriority="62"/>
-    <w:lsdException w:name="Medium Shading 1 Accent 4" w:uiPriority="63"/>
-    <w:lsdException w:name="Medium Shading 2 Accent 4" w:uiPriority="64"/>
-    <w:lsdException w:name="Medium List 1 Accent 4" w:uiPriority="65"/>
-    <w:lsdException w:name="Medium List 2 Accent 4" w:uiPriority="66"/>
-    <w:lsdException w:name="Medium Grid 1 Accent 4" w:uiPriority="67"/>
-    <w:lsdException w:name="Medium Grid 2 Accent 4" w:uiPriority="68"/>
-    <w:lsdException w:name="Medium Grid 3 Accent 4" w:uiPriority="69"/>
-    <w:lsdException w:name="Dark List Accent 4" w:uiPriority="70"/>
-    <w:lsdException w:name="Colorful Shading Accent 4" w:uiPriority="71"/>
-    <w:lsdException w:name="Colorful List Accent 4" w:uiPriority="72"/>
-    <w:lsdException w:name="Colorful Grid Accent 4" w:uiPriority="73"/>
-    <w:lsdException w:name="Light Shading Accent 5" w:uiPriority="60"/>
-    <w:lsdException w:name="Light List Accent 5" w:uiPriority="61"/>
-    <w:lsdException w:name="Light Grid Accent 5" w:uiPriority="62"/>
-    <w:lsdException w:name="Medium Shading 1 Accent 5" w:uiPriority="63"/>
-    <w:lsdException w:name="Medium Shading 2 Accent 5" w:uiPriority="64"/>
-    <w:lsdException w:name="Medium List 1 Accent 5" w:uiPriority="65"/>
-    <w:lsdException w:name="Medium List 2 Accent 5" w:uiPriority="66"/>
-    <w:lsdException w:name="Medium Grid 1 Accent 5" w:uiPriority="67"/>
-    <w:lsdException w:name="Medium Grid 2 Accent 5" w:uiPriority="68"/>
-    <w:lsdException w:name="Medium Grid 3 Accent 5" w:uiPriority="69"/>
-    <w:lsdException w:name="Dark List Accent 5" w:uiPriority="70"/>
-    <w:lsdException w:name="Colorful Shading Accent 5" w:uiPriority="71"/>
-    <w:lsdException w:name="Colorful List Accent 5" w:uiPriority="72"/>
-    <w:lsdException w:name="Colorful Grid Accent 5" w:uiPriority="73"/>
-    <w:lsdException w:name="Light Shading Accent 6" w:uiPriority="60"/>
-    <w:lsdException w:name="Light List Accent 6" w:uiPriority="61"/>
-    <w:lsdException w:name="Light Grid Accent 6" w:uiPriority="62"/>
-    <w:lsdException w:name="Medium Shading 1 Accent 6" w:uiPriority="63"/>
-    <w:lsdException w:name="Medium Shading 2 Accent 6" w:uiPriority="64"/>
-    <w:lsdException w:name="Medium List 1 Accent 6" w:uiPriority="65"/>
-    <w:lsdException w:name="Medium List 2 Accent 6" w:uiPriority="66"/>
-    <w:lsdException w:name="Medium Grid 1 Accent 6" w:uiPriority="67"/>
-    <w:lsdException w:name="Medium Grid 2 Accent 6" w:uiPriority="68"/>
-    <w:lsdException w:name="Medium Grid 3 Accent 6" w:uiPriority="69"/>
-    <w:lsdException w:name="Dark List Accent 6" w:uiPriority="70"/>
-    <w:lsdException w:name="Colorful Shading Accent 6" w:uiPriority="71"/>
-    <w:lsdException w:name="Colorful List Accent 6" w:uiPriority="72"/>
-    <w:lsdException w:name="Colorful Grid Accent 6" w:uiPriority="73"/>
-    <w:lsdException w:name="Subtle Emphasis" w:uiPriority="19" w:qFormat="1"/>
-    <w:lsdException w:name="Intense Emphasis" w:uiPriority="21" w:qFormat="1"/>
-    <w:lsdException w:name="Subtle Reference" w:uiPriority="31" w:qFormat="1"/>
-    <w:lsdException w:name="Intense Reference" w:uiPriority="32" w:qFormat="1"/>
-    <w:lsdException w:name="Book Title" w:uiPriority="33" w:qFormat="1"/>
-    <w:lsdException w:name="Bibliography" w:semiHidden="1" w:uiPriority="37" w:unhideWhenUsed="1"/>
-    <w:lsdException w:name="TOC Heading" w:semiHidden="1" w:uiPriority="39" w:unhideWhenUsed="1" w:qFormat="1"/>
-    <w:lsdException w:name="Plain Table 1" w:uiPriority="41"/>
-    <w:lsdException w:name="Plain Table 2" w:uiPriority="42"/>
-    <w:lsdException w:name="Plain Table 3" w:uiPriority="43"/>
-    <w:lsdException w:name="Plain Table 4" w:uiPriority="44"/>
-    <w:lsdException w:name="Plain Table 5" w:uiPriority="45"/>
-    <w:lsdException w:name="Grid Table Light" w:uiPriority="40"/>
-    <w:lsdException w:name="Grid Table 1 Light" w:uiPriority="46"/>
-    <w:lsdException w:name="Grid Table 2" w:uiPriority="47"/>
-    <w:lsdException w:name="Grid Table 3" w:uiPriority="48"/>
-    <w:lsdException w:name="Grid Table 4" w:uiPriority="49"/>
-    <w:lsdException w:name="Grid Table 5 Dark" w:uiPriority="50"/>
-    <w:lsdException w:name="Grid Table 6 Colorful" w:uiPriority="51"/>
-    <w:lsdException w:name="Grid Table 7 Colorful" w:uiPriority="52"/>
-    <w:lsdException w:name="Grid Table 1 Light Accent 1" w:uiPriority="46"/>
-    <w:lsdException w:name="Grid Table 2 Accent 1" w:uiPriority="47"/>
-    <w:lsdException w:name="Grid Table 3 Accent 1" w:uiPriority="48"/>
-    <w:lsdException w:name="Grid Table 4 Accent 1" w:uiPriority="49"/>
-    <w:lsdException w:name="Grid Table 5 Dark Accent 1" w:uiPriority="50"/>
-    <w:lsdException w:name="Grid Table 6 Colorful Accent 1" w:uiPriority="51"/>
-    <w:lsdException w:name="Grid Table 7 Colorful Accent 1" w:uiPriority="52"/>
-    <w:lsdException w:name="Grid Table 1 Light Accent 2" w:uiPriority="46"/>
-    <w:lsdException w:name="Grid Table 2 Accent 2" w:uiPriority="47"/>
-    <w:lsdException w:name="Grid Table 3 Accent 2" w:uiPriority="48"/>
-    <w:lsdException w:name="Grid Table 4 Accent 2" w:uiPriority="49"/>
-    <w:lsdException w:name="Grid Table 5 Dark Accent 2" w:uiPriority="50"/>
-    <w:lsdException w:name="Grid Table 6 Colorful Accent 2" w:uiPriority="51"/>
-    <w:lsdException w:name="Grid Table 7 Colorful Accent 2" w:uiPriority="52"/>
-    <w:lsdException w:name="Grid Table 1 Light Accent 3" w:uiPriority="46"/>
-    <w:lsdException w:name="Grid Table 2 Accent 3" w:uiPriority="47"/>
-    <w:lsdException w:name="Grid Table 3 Accent 3" w:uiPriority="48"/>
-    <w:lsdException w:name="Grid Table 4 Accent 3" w:uiPriority="49"/>
-    <w:lsdException w:name="Grid Table 5 Dark Accent 3" w:uiPriority="50"/>
-    <w:lsdException w:name="Grid Table 6 Colorful Accent 3" w:uiPriority="51"/>
-    <w:lsdException w:name="Grid Table 7 Colorful Accent 3" w:uiPriority="52"/>
-    <w:lsdException w:name="Grid Table 1 Light Accent 4" w:uiPriority="46"/>
-    <w:lsdException w:name="Grid Table 2 Accent 4" w:uiPriority="47"/>
-    <w:lsdException w:name="Grid Table 3 Accent 4" w:uiPriority="48"/>
-    <w:lsdException w:name="Grid Table 4 Accent 4" w:uiPriority="49"/>
-    <w:lsdException w:name="Grid Table 5 Dark Accent 4" w:uiPriority="50"/>
-    <w:lsdException w:name="Grid Table 6 Colorful Accent 4" w:uiPriority="51"/>
-    <w:lsdException w:name="Grid Table 7 Colorful Accent 4" w:uiPriority="52"/>
-    <w:lsdException w:name="Grid Table 1 Light Accent 5" w:uiPriority="46"/>
-    <w:lsdException w:name="Grid Table 2 Accent 5" w:uiPriority="47"/>
-    <w:lsdException w:name="Grid Table 3 Accent 5" w:uiPriority="48"/>
-    <w:lsdException w:name="Grid Table 4 Accent 5" w:uiPriority="49"/>
-    <w:lsdException w:name="Grid Table 5 Dark Accent 5" w:uiPriority="50"/>
-    <w:lsdException w:name="Grid Table 6 Colorful Accent 5" w:uiPriority="51"/>
-    <w:lsdException w:name="Grid Table 7 Colorful Accent 5" w:uiPriority="52"/>
-    <w:lsdException w:name="Grid Table 1 Light Accent 6" w:uiPriority="46"/>
-    <w:lsdException w:name="Grid Table 2 Accent 6" w:uiPriority="47"/>
-    <w:lsdException w:name="Grid Table 3 Accent 6" w:uiPriority="48"/>
-    <w:lsdException w:name="Grid Table 4 Accent 6" w:uiPriority="49"/>
-    <w:lsdException w:name="Grid Table 5 Dark Accent 6" w:uiPriority="50"/>
-    <w:lsdException w:name="Grid Table 6 Colorful Accent 6" w:uiPriority="51"/>
-    <w:lsdException w:name="Grid Table 7 Colorful Accent 6" w:uiPriority="52"/>
-    <w:lsdException w:name="List Table 1 Light" w:uiPriority="46"/>
-    <w:lsdException w:name="List Table 2" w:uiPriority="47"/>
-    <w:lsdException w:name="List Table 3" w:uiPriority="48"/>
-    <w:lsdException w:name="List Table 4" w:uiPriority="49"/>
-    <w:lsdException w:name="List Table 5 Dark" w:uiPriority="50"/>
-    <w:lsdException w:name="List Table 6 Colorful" w:uiPriority="51"/>
-    <w:lsdException w:name="List Table 7 Colorful" w:uiPriority="52"/>
-    <w:lsdException w:name="List Table 1 Light Accent 1" w:uiPriority="46"/>
-    <w:lsdException w:name="List Table 2 Accent 1" w:uiPriority="47"/>
-    <w:lsdException w:name="List Table 3 Accent 1" w:uiPriority="48"/>
-    <w:lsdException w:name="List Table 4 Accent 1" w:uiPriority="49"/>
-    <w:lsdException w:name="List Table 5 Dark Accent 1" w:uiPriority="50"/>
-    <w:lsdException w:name="List Table 6 Colorful Accent 1" w:uiPriority="51"/>
-    <w:lsdException w:name="List Table 7 Colorful Accent 1" w:uiPriority="52"/>
-    <w:lsdException w:name="List Table 1 Light Accent 2" w:uiPriority="46"/>
-    <w:lsdException w:name="List Table 2 Accent 2" w:uiPriority="47"/>
-    <w:lsdException w:name="List Table 3 Accent 2" w:uiPriority="48"/>
-    <w:lsdException w:name="List Table 4 Accent 2" w:uiPriority="49"/>
-    <w:lsdException w:name="List Table 5 Dark Accent 2" w:uiPriority="50"/>
-    <w:lsdException w:name="List Table 6 Colorful Accent 2" w:uiPriority="51"/>
-    <w:lsdException w:name="List Table 7 Colorful Accent 2" w:uiPriority="52"/>
-    <w:lsdException w:name="List Table 1 Light Accent 3" w:uiPriority="46"/>
-    <w:lsdException w:name="List Table 2 Accent 3" w:uiPriority="47"/>
-    <w:lsdException w:name="List Table 3 Accent 3" w:uiPriority="48"/>
-    <w:lsdException w:name="List Table 4 Accent 3" w:uiPriority="49"/>
-    <w:lsdException w:name="List Table 5 Dark Accent 3" w:uiPriority="50"/>
-    <w:lsdException w:name="List Table 6 Colorful Accent 3" w:uiPriority="51"/>
-    <w:lsdException w:name="List Table 7 Colorful Accent 3" w:uiPriority="52"/>
-    <w:lsdException w:name="List Table 1 Light Accent 4" w:uiPriority="46"/>
-    <w:lsdException w:name="List Table 2 Accent 4" w:uiPriority="47"/>
-    <w:lsdException w:name="List Table 3 Accent 4" w:uiPriority="48"/>
-    <w:lsdException w:name="List Table 4 Accent 4" w:uiPriority="49"/>
-    <w:lsdException w:name="List Table 5 Dark Accent 4" w:uiPriority="50"/>
-    <w:lsdException w:name="List Table 6 Colorful Accent 4" w:uiPriority="51"/>
-    <w:lsdException w:name="List Table 7 Colorful Accent 4" w:uiPriority="52"/>
-    <w:lsdException w:name="List Table 1 Light Accent 5" w:uiPriority="46"/>
-    <w:lsdException w:name="List Table 2 Accent 5" w:uiPriority="47"/>
-    <w:lsdException w:name="List Table 3 Accent 5" w:uiPriority="48"/>
-    <w:lsdException w:name="List Table 4 Accent 5" w:uiPriority="49"/>
-    <w:lsdException w:name="List Table 5 Dark Accent 5" w:uiPriority="50"/>
-    <w:lsdException w:name="List Table 6 Colorful Accent 5" w:uiPriority="51"/>
-    <w:lsdException w:name="List Table 7 Colorful Accent 5" w:uiPriority="52"/>
-    <w:lsdException w:name="List Table 1 Light Accent 6" w:uiPriority="46"/>
-    <w:lsdException w:name="List Table 2 Accent 6" w:uiPriority="47"/>
-    <w:lsdException w:name="List Table 3 Accent 6" w:uiPriority="48"/>
-    <w:lsdException w:name="List Table 4 Accent 6" w:uiPriority="49"/>
-    <w:lsdException w:name="List Table 5 Dark Accent 6" w:uiPriority="50"/>
-    <w:lsdException w:name="List Table 6 Colorful Accent 6" w:uiPriority="51"/>
-    <w:lsdException w:name="List Table 7 Colorful Accent 6" w:uiPriority="52"/>
-    <w:lsdException w:name="Mention" w:semiHidden="1" w:unhideWhenUsed="1"/>
-    <w:lsdException w:name="Smart Hyperlink" w:semiHidden="1" w:unhideWhenUsed="1"/>
-    <w:lsdException w:name="Hashtag" w:semiHidden="1" w:unhideWhenUsed="1"/>
-    <w:lsdException w:name="Unresolved Mention" w:semiHidden="1" w:unhideWhenUsed="1"/>
+  <w:latentStyles w:count="260" w:defQFormat="0" w:defUnhideWhenUsed="1" w:defSemiHidden="1" w:defUIPriority="99" w:defLockedState="0">
+    <w:lsdException w:qFormat="1" w:unhideWhenUsed="0" w:uiPriority="0" w:semiHidden="0" w:name="Normal"/>
+    <w:lsdException w:qFormat="1" w:unhideWhenUsed="0" w:uiPriority="9" w:semiHidden="0" w:name="heading 1"/>
+    <w:lsdException w:qFormat="1" w:uiPriority="9" w:name="heading 2"/>
+    <w:lsdException w:qFormat="1" w:uiPriority="9" w:name="heading 3"/>
+    <w:lsdException w:qFormat="1" w:uiPriority="9" w:name="heading 4"/>
+    <w:lsdException w:qFormat="1" w:uiPriority="9" w:name="heading 5"/>
+    <w:lsdException w:qFormat="1" w:uiPriority="9" w:name="heading 6"/>
+    <w:lsdException w:qFormat="1" w:uiPriority="9" w:name="heading 7"/>
+    <w:lsdException w:qFormat="1" w:uiPriority="9" w:name="heading 8"/>
+    <w:lsdException w:qFormat="1" w:uiPriority="9" w:name="heading 9"/>
+    <w:lsdException w:uiPriority="99" w:name="index 1"/>
+    <w:lsdException w:uiPriority="99" w:name="index 2"/>
+    <w:lsdException w:uiPriority="99" w:name="index 3"/>
+    <w:lsdException w:uiPriority="99" w:name="index 4"/>
+    <w:lsdException w:uiPriority="99" w:name="index 5"/>
+    <w:lsdException w:uiPriority="99" w:name="index 6"/>
+    <w:lsdException w:uiPriority="99" w:name="index 7"/>
+    <w:lsdException w:uiPriority="99" w:name="index 8"/>
+    <w:lsdException w:uiPriority="99" w:name="index 9"/>
+    <w:lsdException w:uiPriority="39" w:name="toc 1"/>
+    <w:lsdException w:uiPriority="39" w:name="toc 2"/>
+    <w:lsdException w:uiPriority="39" w:name="toc 3"/>
+    <w:lsdException w:uiPriority="39" w:name="toc 4"/>
+    <w:lsdException w:uiPriority="39" w:name="toc 5"/>
+    <w:lsdException w:uiPriority="39" w:name="toc 6"/>
+    <w:lsdException w:uiPriority="39" w:name="toc 7"/>
+    <w:lsdException w:uiPriority="39" w:name="toc 8"/>
+    <w:lsdException w:uiPriority="39" w:name="toc 9"/>
+    <w:lsdException w:uiPriority="99" w:name="Normal Indent"/>
+    <w:lsdException w:uiPriority="99" w:name="footnote text"/>
+    <w:lsdException w:uiPriority="99" w:name="annotation text"/>
+    <w:lsdException w:uiPriority="99" w:name="header"/>
+    <w:lsdException w:uiPriority="99" w:name="footer"/>
+    <w:lsdException w:uiPriority="99" w:name="index heading"/>
+    <w:lsdException w:qFormat="1" w:uiPriority="35" w:name="caption"/>
+    <w:lsdException w:uiPriority="99" w:name="table of figures"/>
+    <w:lsdException w:uiPriority="99" w:name="envelope address"/>
+    <w:lsdException w:uiPriority="99" w:name="envelope return"/>
+    <w:lsdException w:uiPriority="99" w:name="footnote reference"/>
+    <w:lsdException w:uiPriority="99" w:name="annotation reference"/>
+    <w:lsdException w:uiPriority="99" w:name="line number"/>
+    <w:lsdException w:uiPriority="99" w:name="page number"/>
+    <w:lsdException w:uiPriority="99" w:name="endnote reference"/>
+    <w:lsdException w:uiPriority="99" w:name="endnote text"/>
+    <w:lsdException w:uiPriority="99" w:name="table of authorities"/>
+    <w:lsdException w:uiPriority="99" w:name="macro"/>
+    <w:lsdException w:uiPriority="99" w:name="toa heading"/>
+    <w:lsdException w:uiPriority="99" w:name="List"/>
+    <w:lsdException w:uiPriority="99" w:name="List Bullet"/>
+    <w:lsdException w:uiPriority="99" w:name="List Number"/>
+    <w:lsdException w:uiPriority="99" w:name="List 2"/>
+    <w:lsdException w:uiPriority="99" w:name="List 3"/>
+    <w:lsdException w:uiPriority="99" w:name="List 4"/>
+    <w:lsdException w:uiPriority="99" w:name="List 5"/>
+    <w:lsdException w:uiPriority="99" w:name="List Bullet 2"/>
+    <w:lsdException w:uiPriority="99" w:name="List Bullet 3"/>
+    <w:lsdException w:uiPriority="99" w:name="List Bullet 4"/>
+    <w:lsdException w:uiPriority="99" w:name="List Bullet 5"/>
+    <w:lsdException w:uiPriority="99" w:name="List Number 2"/>
+    <w:lsdException w:uiPriority="99" w:name="List Number 3"/>
+    <w:lsdException w:uiPriority="99" w:name="List Number 4"/>
+    <w:lsdException w:uiPriority="99" w:name="List Number 5"/>
+    <w:lsdException w:qFormat="1" w:unhideWhenUsed="0" w:uiPriority="10" w:semiHidden="0" w:name="Title"/>
+    <w:lsdException w:uiPriority="99" w:name="Closing"/>
+    <w:lsdException w:uiPriority="99" w:name="Signature"/>
+    <w:lsdException w:qFormat="1" w:uiPriority="1" w:name="Default Paragraph Font"/>
+    <w:lsdException w:uiPriority="99" w:name="Body Text"/>
+    <w:lsdException w:uiPriority="99" w:name="Body Text Indent"/>
+    <w:lsdException w:uiPriority="99" w:name="List Continue"/>
+    <w:lsdException w:uiPriority="99" w:name="List Continue 2"/>
+    <w:lsdException w:uiPriority="99" w:name="List Continue 3"/>
+    <w:lsdException w:uiPriority="99" w:name="List Continue 4"/>
+    <w:lsdException w:uiPriority="99" w:name="List Continue 5"/>
+    <w:lsdException w:uiPriority="99" w:name="Message Header"/>
+    <w:lsdException w:qFormat="1" w:unhideWhenUsed="0" w:uiPriority="11" w:semiHidden="0" w:name="Subtitle"/>
+    <w:lsdException w:uiPriority="99" w:name="Salutation"/>
+    <w:lsdException w:uiPriority="99" w:name="Date"/>
+    <w:lsdException w:uiPriority="99" w:name="Body Text First Indent"/>
+    <w:lsdException w:uiPriority="99" w:name="Body Text First Indent 2"/>
+    <w:lsdException w:uiPriority="99" w:name="Note Heading"/>
+    <w:lsdException w:uiPriority="99" w:name="Body Text 2"/>
+    <w:lsdException w:uiPriority="99" w:name="Body Text 3"/>
+    <w:lsdException w:uiPriority="99" w:name="Body Text Indent 2"/>
+    <w:lsdException w:uiPriority="99" w:name="Body Text Indent 3"/>
+    <w:lsdException w:uiPriority="99" w:name="Block Text"/>
+    <w:lsdException w:qFormat="1" w:uiPriority="99" w:semiHidden="0" w:name="Hyperlink"/>
+    <w:lsdException w:uiPriority="99" w:name="FollowedHyperlink"/>
+    <w:lsdException w:qFormat="1" w:unhideWhenUsed="0" w:uiPriority="22" w:semiHidden="0" w:name="Strong"/>
+    <w:lsdException w:qFormat="1" w:unhideWhenUsed="0" w:uiPriority="20" w:semiHidden="0" w:name="Emphasis"/>
+    <w:lsdException w:uiPriority="99" w:name="Document Map"/>
+    <w:lsdException w:uiPriority="99" w:name="Plain Text"/>
+    <w:lsdException w:uiPriority="99" w:name="E-mail Signature"/>
+    <w:lsdException w:qFormat="1" w:uiPriority="99" w:semiHidden="0" w:name="Normal (Web)"/>
+    <w:lsdException w:uiPriority="99" w:name="HTML Acronym"/>
+    <w:lsdException w:uiPriority="99" w:name="HTML Address"/>
+    <w:lsdException w:uiPriority="99" w:name="HTML Cite"/>
+    <w:lsdException w:uiPriority="99" w:name="HTML Code"/>
+    <w:lsdException w:uiPriority="99" w:name="HTML Definition"/>
+    <w:lsdException w:uiPriority="99" w:name="HTML Keyboard"/>
+    <w:lsdException w:uiPriority="99" w:name="HTML Preformatted"/>
+    <w:lsdException w:uiPriority="99" w:name="HTML Sample"/>
+    <w:lsdException w:uiPriority="99" w:name="HTML Typewriter"/>
+    <w:lsdException w:uiPriority="99" w:name="HTML Variable"/>
+    <w:lsdException w:qFormat="1" w:uiPriority="99" w:name="Normal Table"/>
+    <w:lsdException w:uiPriority="99" w:name="annotation subject"/>
+    <w:lsdException w:uiPriority="99" w:name="Table Simple 1"/>
+    <w:lsdException w:uiPriority="99" w:name="Table Simple 2"/>
+    <w:lsdException w:uiPriority="99" w:name="Table Simple 3"/>
+    <w:lsdException w:uiPriority="99" w:name="Table Classic 1"/>
+    <w:lsdException w:uiPriority="99" w:name="Table Classic 2"/>
+    <w:lsdException w:uiPriority="99" w:name="Table Classic 3"/>
+    <w:lsdException w:uiPriority="99" w:name="Table Classic 4"/>
+    <w:lsdException w:uiPriority="99" w:name="Table Colorful 1"/>
+    <w:lsdException w:uiPriority="99" w:name="Table Colorful 2"/>
+    <w:lsdException w:uiPriority="99" w:name="Table Colorful 3"/>
+    <w:lsdException w:uiPriority="99" w:name="Table Columns 1"/>
+    <w:lsdException w:uiPriority="99" w:name="Table Columns 2"/>
+    <w:lsdException w:uiPriority="99" w:name="Table Columns 3"/>
+    <w:lsdException w:uiPriority="99" w:name="Table Columns 4"/>
+    <w:lsdException w:uiPriority="99" w:name="Table Columns 5"/>
+    <w:lsdException w:uiPriority="99" w:name="Table Grid 1"/>
+    <w:lsdException w:uiPriority="99" w:name="Table Grid 2"/>
+    <w:lsdException w:uiPriority="99" w:name="Table Grid 3"/>
+    <w:lsdException w:uiPriority="99" w:name="Table Grid 4"/>
+    <w:lsdException w:uiPriority="99" w:name="Table Grid 5"/>
+    <w:lsdException w:uiPriority="99" w:name="Table Grid 6"/>
+    <w:lsdException w:uiPriority="99" w:name="Table Grid 7"/>
+    <w:lsdException w:uiPriority="99" w:name="Table Grid 8"/>
+    <w:lsdException w:uiPriority="99" w:name="Table List 1"/>
+    <w:lsdException w:uiPriority="99" w:name="Table List 2"/>
+    <w:lsdException w:uiPriority="99" w:name="Table List 3"/>
+    <w:lsdException w:uiPriority="99" w:name="Table List 4"/>
+    <w:lsdException w:uiPriority="99" w:name="Table List 5"/>
+    <w:lsdException w:uiPriority="99" w:name="Table List 6"/>
+    <w:lsdException w:uiPriority="99" w:name="Table List 7"/>
+    <w:lsdException w:uiPriority="99" w:name="Table List 8"/>
+    <w:lsdException w:uiPriority="99" w:name="Table 3D effects 1"/>
+    <w:lsdException w:uiPriority="99" w:name="Table 3D effects 2"/>
+    <w:lsdException w:uiPriority="99" w:name="Table 3D effects 3"/>
+    <w:lsdException w:uiPriority="99" w:name="Table Contemporary"/>
+    <w:lsdException w:uiPriority="99" w:name="Table Elegant"/>
+    <w:lsdException w:uiPriority="99" w:name="Table Professional"/>
+    <w:lsdException w:uiPriority="99" w:name="Table Subtle 1"/>
+    <w:lsdException w:uiPriority="99" w:name="Table Subtle 2"/>
+    <w:lsdException w:uiPriority="99" w:name="Table Web 1"/>
+    <w:lsdException w:uiPriority="99" w:name="Table Web 2"/>
+    <w:lsdException w:uiPriority="99" w:name="Table Web 3"/>
+    <w:lsdException w:qFormat="1" w:uiPriority="99" w:name="Balloon Text"/>
+    <w:lsdException w:qFormat="1" w:unhideWhenUsed="0" w:uiPriority="59" w:semiHidden="0" w:name="Table Grid"/>
+    <w:lsdException w:uiPriority="99" w:name="Table Theme"/>
   </w:latentStyles>
-  <w:style w:type="paragraph" w:default="1" w:styleId="Normal">
+  <w:style w:type="paragraph" w:default="1" w:styleId="1">
     <w:name w:val="Normal"/>
     <w:qFormat/>
-    <w:rsid w:val="00E15CB2"/>
+    <w:uiPriority w:val="0"/>
     <w:pPr>
       <w:spacing w:after="200" w:line="276" w:lineRule="auto"/>
     </w:pPr>
     <w:rPr>
+      <w:rFonts w:ascii="Calibri" w:hAnsi="Calibri" w:eastAsia="Calibri" w:cs="Times New Roman"/>
       <w:sz w:val="22"/>
       <w:szCs w:val="22"/>
-      <w:lang w:eastAsia="en-US"/>
+      <w:lang w:val="ru-RU" w:eastAsia="en-US" w:bidi="ar-SA"/>
     </w:rPr>
   </w:style>
-  <w:style w:type="character" w:default="1" w:styleId="DefaultParagraphFont">
+  <w:style w:type="character" w:default="1" w:styleId="2">
     <w:name w:val="Default Paragraph Font"/>
-    <w:uiPriority w:val="1"/>
-    <w:semiHidden/>
-    <w:unhideWhenUsed/>
-  </w:style>
-  <w:style w:type="table" w:default="1" w:styleId="TableNormal">
-    <w:name w:val="Normal Table"/>
-    <w:uiPriority w:val="99"/>
     <w:semiHidden/>
     <w:unhideWhenUsed/>
     <w:qFormat/>
+    <w:uiPriority w:val="1"/>
+  </w:style>
+  <w:style w:type="table" w:default="1" w:styleId="3">
+    <w:name w:val="Normal Table"/>
+    <w:semiHidden/>
+    <w:unhideWhenUsed/>
+    <w:qFormat/>
+    <w:uiPriority w:val="99"/>
     <w:tblPr>
-      <w:tblInd w:w="0" w:type="dxa"/>
       <w:tblCellMar>
         <w:top w:w="0" w:type="dxa"/>
         <w:left w:w="108" w:type="dxa"/>
@@ -2474,52 +2492,25 @@
       </w:tblCellMar>
     </w:tblPr>
   </w:style>
-  <w:style w:type="numbering" w:default="1" w:styleId="NoList">
-    <w:name w:val="No List"/>
+  <w:style w:type="character" w:styleId="4">
+    <w:name w:val="Hyperlink"/>
+    <w:basedOn w:val="2"/>
+    <w:unhideWhenUsed/>
+    <w:qFormat/>
     <w:uiPriority w:val="99"/>
-    <w:semiHidden/>
-    <w:unhideWhenUsed/>
-  </w:style>
-  <w:style w:type="paragraph" w:styleId="NormalWeb">
-    <w:name w:val="Normal (Web)"/>
-    <w:basedOn w:val="Normal"/>
-    <w:uiPriority w:val="99"/>
-    <w:unhideWhenUsed/>
-    <w:rsid w:val="00B31BCD"/>
-    <w:pPr>
-      <w:spacing w:before="100" w:beforeAutospacing="1" w:after="100" w:afterAutospacing="1" w:line="240" w:lineRule="auto"/>
-    </w:pPr>
-    <w:rPr>
-      <w:rFonts w:ascii="Times New Roman" w:eastAsia="Times New Roman" w:hAnsi="Times New Roman"/>
-      <w:sz w:val="24"/>
-      <w:szCs w:val="24"/>
-      <w:lang w:eastAsia="ru-RU"/>
-    </w:rPr>
-  </w:style>
-  <w:style w:type="character" w:customStyle="1" w:styleId="apple-converted-space">
-    <w:name w:val="apple-converted-space"/>
-    <w:basedOn w:val="DefaultParagraphFont"/>
-    <w:rsid w:val="00B31BCD"/>
-  </w:style>
-  <w:style w:type="character" w:styleId="Hyperlink">
-    <w:name w:val="Hyperlink"/>
-    <w:basedOn w:val="DefaultParagraphFont"/>
-    <w:uiPriority w:val="99"/>
-    <w:unhideWhenUsed/>
-    <w:rsid w:val="00B31BCD"/>
     <w:rPr>
       <w:color w:val="0000FF"/>
       <w:u w:val="single"/>
     </w:rPr>
   </w:style>
-  <w:style w:type="paragraph" w:styleId="BalloonText">
+  <w:style w:type="paragraph" w:styleId="5">
     <w:name w:val="Balloon Text"/>
-    <w:basedOn w:val="Normal"/>
-    <w:link w:val="BalloonTextChar"/>
-    <w:uiPriority w:val="99"/>
+    <w:basedOn w:val="1"/>
+    <w:link w:val="9"/>
     <w:semiHidden/>
     <w:unhideWhenUsed/>
-    <w:rsid w:val="00B31BCD"/>
+    <w:qFormat/>
+    <w:uiPriority w:val="99"/>
     <w:pPr>
       <w:spacing w:after="0" w:line="240" w:lineRule="auto"/>
     </w:pPr>
@@ -2529,34 +2520,56 @@
       <w:szCs w:val="16"/>
     </w:rPr>
   </w:style>
-  <w:style w:type="character" w:customStyle="1" w:styleId="BalloonTextChar">
+  <w:style w:type="paragraph" w:styleId="6">
+    <w:name w:val="Normal (Web)"/>
+    <w:basedOn w:val="1"/>
+    <w:unhideWhenUsed/>
+    <w:qFormat/>
+    <w:uiPriority w:val="99"/>
+    <w:pPr>
+      <w:spacing w:before="100" w:beforeAutospacing="1" w:after="100" w:afterAutospacing="1" w:line="240" w:lineRule="auto"/>
+    </w:pPr>
+    <w:rPr>
+      <w:rFonts w:ascii="Times New Roman" w:hAnsi="Times New Roman" w:eastAsia="Times New Roman"/>
+      <w:sz w:val="24"/>
+      <w:szCs w:val="24"/>
+      <w:lang w:eastAsia="ru-RU"/>
+    </w:rPr>
+  </w:style>
+  <w:style w:type="table" w:styleId="7">
+    <w:name w:val="Table Grid"/>
+    <w:basedOn w:val="3"/>
+    <w:qFormat/>
+    <w:uiPriority w:val="59"/>
+    <w:tblPr>
+      <w:tblBorders>
+        <w:top w:val="single" w:color="auto" w:sz="4" w:space="0"/>
+        <w:left w:val="single" w:color="auto" w:sz="4" w:space="0"/>
+        <w:bottom w:val="single" w:color="auto" w:sz="4" w:space="0"/>
+        <w:right w:val="single" w:color="auto" w:sz="4" w:space="0"/>
+        <w:insideH w:val="single" w:color="auto" w:sz="4" w:space="0"/>
+        <w:insideV w:val="single" w:color="auto" w:sz="4" w:space="0"/>
+      </w:tblBorders>
+    </w:tblPr>
+  </w:style>
+  <w:style w:type="character" w:customStyle="1" w:styleId="8">
+    <w:name w:val="apple-converted-space"/>
+    <w:basedOn w:val="2"/>
+    <w:qFormat/>
+    <w:uiPriority w:val="0"/>
+  </w:style>
+  <w:style w:type="character" w:customStyle="1" w:styleId="9">
     <w:name w:val="Balloon Text Char"/>
-    <w:basedOn w:val="DefaultParagraphFont"/>
-    <w:link w:val="BalloonText"/>
+    <w:basedOn w:val="2"/>
+    <w:link w:val="5"/>
+    <w:semiHidden/>
+    <w:qFormat/>
     <w:uiPriority w:val="99"/>
-    <w:semiHidden/>
-    <w:rsid w:val="00B31BCD"/>
     <w:rPr>
       <w:rFonts w:ascii="Tahoma" w:hAnsi="Tahoma" w:cs="Tahoma"/>
       <w:sz w:val="16"/>
       <w:szCs w:val="16"/>
     </w:rPr>
-  </w:style>
-  <w:style w:type="table" w:styleId="TableGrid">
-    <w:name w:val="Table Grid"/>
-    <w:basedOn w:val="TableNormal"/>
-    <w:uiPriority w:val="59"/>
-    <w:rsid w:val="00B31BCD"/>
-    <w:tblPr>
-      <w:tblBorders>
-        <w:top w:val="single" w:sz="4" w:space="0" w:color="auto"/>
-        <w:left w:val="single" w:sz="4" w:space="0" w:color="auto"/>
-        <w:bottom w:val="single" w:sz="4" w:space="0" w:color="auto"/>
-        <w:right w:val="single" w:sz="4" w:space="0" w:color="auto"/>
-        <w:insideH w:val="single" w:sz="4" w:space="0" w:color="auto"/>
-        <w:insideV w:val="single" w:sz="4" w:space="0" w:color="auto"/>
-      </w:tblBorders>
-    </w:tblPr>
   </w:style>
 </w:styles>
 </file>
@@ -2604,7 +2617,7 @@
     </a:clrScheme>
     <a:fontScheme name="Office">
       <a:majorFont>
-        <a:latin typeface="Calibri Light" panose="020F0302020204030204"/>
+        <a:latin typeface="Calibri Light"/>
         <a:ea typeface=""/>
         <a:cs typeface=""/>
         <a:font script="Jpan" typeface="游ゴシック Light"/>
@@ -2637,26 +2650,9 @@
         <a:font script="Viet" typeface="Times New Roman"/>
         <a:font script="Uigh" typeface="Microsoft Uighur"/>
         <a:font script="Geor" typeface="Sylfaen"/>
-        <a:font script="Armn" typeface="Arial"/>
-        <a:font script="Bugi" typeface="Leelawadee UI"/>
-        <a:font script="Bopo" typeface="Microsoft JhengHei"/>
-        <a:font script="Java" typeface="Javanese Text"/>
-        <a:font script="Lisu" typeface="Segoe UI"/>
-        <a:font script="Mymr" typeface="Myanmar Text"/>
-        <a:font script="Nkoo" typeface="Ebrima"/>
-        <a:font script="Olck" typeface="Nirmala UI"/>
-        <a:font script="Osma" typeface="Ebrima"/>
-        <a:font script="Phag" typeface="Phagspa"/>
-        <a:font script="Syrn" typeface="Estrangelo Edessa"/>
-        <a:font script="Syrj" typeface="Estrangelo Edessa"/>
-        <a:font script="Syre" typeface="Estrangelo Edessa"/>
-        <a:font script="Sora" typeface="Nirmala UI"/>
-        <a:font script="Tale" typeface="Microsoft Tai Le"/>
-        <a:font script="Talu" typeface="Microsoft New Tai Lue"/>
-        <a:font script="Tfng" typeface="Ebrima"/>
       </a:majorFont>
       <a:minorFont>
-        <a:latin typeface="Calibri" panose="020F0502020204030204"/>
+        <a:latin typeface="Calibri"/>
         <a:ea typeface=""/>
         <a:cs typeface=""/>
         <a:font script="Jpan" typeface="游明朝"/>
@@ -2689,23 +2685,6 @@
         <a:font script="Viet" typeface="Arial"/>
         <a:font script="Uigh" typeface="Microsoft Uighur"/>
         <a:font script="Geor" typeface="Sylfaen"/>
-        <a:font script="Armn" typeface="Arial"/>
-        <a:font script="Bugi" typeface="Leelawadee UI"/>
-        <a:font script="Bopo" typeface="Microsoft JhengHei"/>
-        <a:font script="Java" typeface="Javanese Text"/>
-        <a:font script="Lisu" typeface="Segoe UI"/>
-        <a:font script="Mymr" typeface="Myanmar Text"/>
-        <a:font script="Nkoo" typeface="Ebrima"/>
-        <a:font script="Olck" typeface="Nirmala UI"/>
-        <a:font script="Osma" typeface="Ebrima"/>
-        <a:font script="Phag" typeface="Phagspa"/>
-        <a:font script="Syrn" typeface="Estrangelo Edessa"/>
-        <a:font script="Syrj" typeface="Estrangelo Edessa"/>
-        <a:font script="Syre" typeface="Estrangelo Edessa"/>
-        <a:font script="Sora" typeface="Nirmala UI"/>
-        <a:font script="Tale" typeface="Microsoft Tai Le"/>
-        <a:font script="Talu" typeface="Microsoft New Tai Lue"/>
-        <a:font script="Tfng" typeface="Ebrima"/>
       </a:minorFont>
     </a:fontScheme>
     <a:fmtScheme name="Office">
@@ -2847,11 +2826,5 @@
     </a:fmtScheme>
   </a:themeElements>
   <a:objectDefaults/>
-  <a:extraClrSchemeLst/>
-  <a:extLst>
-    <a:ext uri="{05A4C25C-085E-4340-85A3-A5531E510DB2}">
-      <thm15:themeFamily xmlns:thm15="http://schemas.microsoft.com/office/thememl/2012/main" name="Office Theme" id="{62F939B6-93AF-4DB8-9C6B-D6C7DFDC589F}" vid="{4A3C46E8-61CC-4603-A589-7422A47A8E4A}"/>
-    </a:ext>
-  </a:extLst>
 </a:theme>
 </file>
</xml_diff>